<commit_message>
update documentation page and a little more
</commit_message>
<xml_diff>
--- a/מערכת לניהול היכל בית ד' - קולדצקי.docx
+++ b/מערכת לניהול היכל בית ד' - קולדצקי.docx
@@ -6,12 +6,16 @@
       <w:pPr>
         <w:jc w:val="center"/>
         <w:rPr>
-          <w:rtl/>
-        </w:rPr>
-      </w:pPr>
-      <w:r>
-        <w:rPr>
-          <w:rFonts w:hint="cs"/>
+          <w:sz w:val="24"/>
+          <w:szCs w:val="24"/>
+          <w:rtl/>
+        </w:rPr>
+      </w:pPr>
+      <w:r>
+        <w:rPr>
+          <w:rFonts w:hint="cs"/>
+          <w:sz w:val="24"/>
+          <w:szCs w:val="24"/>
           <w:rtl/>
         </w:rPr>
         <w:t>בית השם</w:t>
@@ -21,19 +25,25 @@
       <w:pPr>
         <w:jc w:val="center"/>
         <w:rPr>
-          <w:rtl/>
-        </w:rPr>
-      </w:pPr>
-    </w:p>
-    <w:p>
-      <w:pPr>
-        <w:rPr>
-          <w:rtl/>
-        </w:rPr>
-      </w:pPr>
-      <w:r>
-        <w:rPr>
-          <w:rFonts w:hint="cs"/>
+          <w:sz w:val="24"/>
+          <w:szCs w:val="24"/>
+          <w:rtl/>
+        </w:rPr>
+      </w:pPr>
+    </w:p>
+    <w:p>
+      <w:pPr>
+        <w:rPr>
+          <w:sz w:val="24"/>
+          <w:szCs w:val="24"/>
+          <w:rtl/>
+        </w:rPr>
+      </w:pPr>
+      <w:r>
+        <w:rPr>
+          <w:rFonts w:hint="cs"/>
+          <w:sz w:val="24"/>
+          <w:szCs w:val="24"/>
           <w:rtl/>
         </w:rPr>
         <w:t>ישויות:</w:t>
@@ -47,12 +57,15 @@
           <w:numId w:val="12"/>
         </w:numPr>
         <w:rPr>
-          <w:rFonts w:hint="cs"/>
-        </w:rPr>
-      </w:pPr>
-      <w:r>
-        <w:rPr>
-          <w:rFonts w:hint="cs"/>
+          <w:sz w:val="24"/>
+          <w:szCs w:val="24"/>
+        </w:rPr>
+      </w:pPr>
+      <w:r>
+        <w:rPr>
+          <w:rFonts w:hint="cs"/>
+          <w:sz w:val="24"/>
+          <w:szCs w:val="24"/>
           <w:rtl/>
         </w:rPr>
         <w:t>תפילה</w:t>
@@ -66,12 +79,15 @@
           <w:numId w:val="12"/>
         </w:numPr>
         <w:rPr>
-          <w:rFonts w:hint="cs"/>
-        </w:rPr>
-      </w:pPr>
-      <w:r>
-        <w:rPr>
-          <w:rFonts w:hint="cs"/>
+          <w:sz w:val="24"/>
+          <w:szCs w:val="24"/>
+        </w:rPr>
+      </w:pPr>
+      <w:r>
+        <w:rPr>
+          <w:rFonts w:hint="cs"/>
+          <w:sz w:val="24"/>
+          <w:szCs w:val="24"/>
           <w:rtl/>
         </w:rPr>
         <w:t>חבר צוות</w:t>
@@ -84,16 +100,24 @@
           <w:ilvl w:val="0"/>
           <w:numId w:val="12"/>
         </w:numPr>
-      </w:pPr>
-      <w:r>
-        <w:rPr>
-          <w:rFonts w:hint="cs"/>
+        <w:rPr>
+          <w:sz w:val="24"/>
+          <w:szCs w:val="24"/>
+        </w:rPr>
+      </w:pPr>
+      <w:r>
+        <w:rPr>
+          <w:rFonts w:hint="cs"/>
+          <w:sz w:val="24"/>
+          <w:szCs w:val="24"/>
           <w:rtl/>
         </w:rPr>
         <w:t xml:space="preserve">חבר קהילה </w:t>
       </w:r>
       <w:r>
         <w:rPr>
+          <w:sz w:val="24"/>
+          <w:szCs w:val="24"/>
           <w:rtl/>
         </w:rPr>
         <w:t>–</w:t>
@@ -101,6 +125,8 @@
       <w:r>
         <w:rPr>
           <w:rFonts w:hint="cs"/>
+          <w:sz w:val="24"/>
+          <w:szCs w:val="24"/>
         </w:rPr>
         <w:t>V</w:t>
       </w:r>
@@ -113,12 +139,16 @@
           <w:numId w:val="12"/>
         </w:numPr>
         <w:rPr>
-          <w:rtl/>
-        </w:rPr>
-      </w:pPr>
-      <w:r>
-        <w:rPr>
-          <w:rFonts w:hint="cs"/>
+          <w:sz w:val="24"/>
+          <w:szCs w:val="24"/>
+          <w:rtl/>
+        </w:rPr>
+      </w:pPr>
+      <w:r>
+        <w:rPr>
+          <w:rFonts w:hint="cs"/>
+          <w:sz w:val="24"/>
+          <w:szCs w:val="24"/>
           <w:rtl/>
         </w:rPr>
         <w:t>פעילות חברתית</w:t>
@@ -126,6 +156,8 @@
       <w:r>
         <w:rPr>
           <w:rFonts w:hint="cs"/>
+          <w:sz w:val="24"/>
+          <w:szCs w:val="24"/>
           <w:rtl/>
         </w:rPr>
         <w:t xml:space="preserve"> </w:t>
@@ -135,19 +167,25 @@
       <w:pPr>
         <w:jc w:val="center"/>
         <w:rPr>
-          <w:rtl/>
-        </w:rPr>
-      </w:pPr>
-    </w:p>
-    <w:p>
-      <w:pPr>
-        <w:rPr>
-          <w:rtl/>
-        </w:rPr>
-      </w:pPr>
-      <w:r>
-        <w:rPr>
-          <w:rFonts w:hint="cs"/>
+          <w:sz w:val="24"/>
+          <w:szCs w:val="24"/>
+          <w:rtl/>
+        </w:rPr>
+      </w:pPr>
+    </w:p>
+    <w:p>
+      <w:pPr>
+        <w:rPr>
+          <w:sz w:val="24"/>
+          <w:szCs w:val="24"/>
+          <w:rtl/>
+        </w:rPr>
+      </w:pPr>
+      <w:r>
+        <w:rPr>
+          <w:rFonts w:hint="cs"/>
+          <w:sz w:val="24"/>
+          <w:szCs w:val="24"/>
           <w:rtl/>
         </w:rPr>
         <w:t>תפילות</w:t>
@@ -161,19 +199,25 @@
           <w:numId w:val="1"/>
         </w:numPr>
         <w:rPr>
-          <w:rtl/>
-        </w:rPr>
-      </w:pPr>
-      <w:bookmarkStart w:id="0" w:name="_GoBack"/>
-      <w:bookmarkEnd w:id="0"/>
-      <w:r>
-        <w:rPr>
-          <w:rFonts w:hint="cs"/>
+          <w:sz w:val="24"/>
+          <w:szCs w:val="24"/>
+          <w:rtl/>
+        </w:rPr>
+      </w:pPr>
+      <w:r>
+        <w:rPr>
+          <w:rFonts w:hint="cs"/>
+          <w:sz w:val="24"/>
+          <w:szCs w:val="24"/>
           <w:rtl/>
         </w:rPr>
         <w:t xml:space="preserve">מזהה </w:t>
       </w:r>
       <w:r>
+        <w:rPr>
+          <w:sz w:val="24"/>
+          <w:szCs w:val="24"/>
+        </w:rPr>
         <w:t>id</w:t>
       </w:r>
     </w:p>
@@ -185,18 +229,24 @@
           <w:numId w:val="1"/>
         </w:numPr>
         <w:rPr>
-          <w:rtl/>
-        </w:rPr>
-      </w:pPr>
-      <w:r>
-        <w:rPr>
-          <w:rFonts w:hint="cs"/>
+          <w:sz w:val="24"/>
+          <w:szCs w:val="24"/>
+          <w:rtl/>
+        </w:rPr>
+      </w:pPr>
+      <w:r>
+        <w:rPr>
+          <w:rFonts w:hint="cs"/>
+          <w:sz w:val="24"/>
+          <w:szCs w:val="24"/>
           <w:rtl/>
         </w:rPr>
         <w:t xml:space="preserve">סוג תפילה (שחרית/מנחה/סליחות וכו') </w:t>
       </w:r>
       <w:r>
         <w:rPr>
+          <w:sz w:val="24"/>
+          <w:szCs w:val="24"/>
           <w:rtl/>
         </w:rPr>
         <w:t>–</w:t>
@@ -204,6 +254,8 @@
       <w:r>
         <w:rPr>
           <w:rFonts w:hint="cs"/>
+          <w:sz w:val="24"/>
+          <w:szCs w:val="24"/>
           <w:rtl/>
         </w:rPr>
         <w:t xml:space="preserve"> </w:t>
@@ -211,12 +263,16 @@
       <w:r>
         <w:rPr>
           <w:rFonts w:hint="cs"/>
+          <w:sz w:val="24"/>
+          <w:szCs w:val="24"/>
         </w:rPr>
         <w:t>ENUM</w:t>
       </w:r>
       <w:r>
         <w:rPr>
           <w:rFonts w:hint="cs"/>
+          <w:sz w:val="24"/>
+          <w:szCs w:val="24"/>
           <w:rtl/>
         </w:rPr>
         <w:t xml:space="preserve"> </w:t>
@@ -225,18 +281,10 @@
       <w:r>
         <w:rPr>
           <w:rFonts w:eastAsia="Times New Roman" w:cstheme="minorHAnsi"/>
-          <w:sz w:val="20"/>
-          <w:szCs w:val="20"/>
-        </w:rPr>
-        <w:t>davane</w:t>
-      </w:r>
-      <w:r>
-        <w:rPr>
-          <w:rFonts w:eastAsia="Times New Roman" w:cstheme="minorHAnsi"/>
-          <w:sz w:val="24"/>
-          <w:szCs w:val="24"/>
-        </w:rPr>
-        <w:t>Type</w:t>
+          <w:sz w:val="24"/>
+          <w:szCs w:val="24"/>
+        </w:rPr>
+        <w:t>davaneType</w:t>
       </w:r>
       <w:proofErr w:type="spellEnd"/>
     </w:p>
@@ -247,10 +295,16 @@
           <w:ilvl w:val="0"/>
           <w:numId w:val="1"/>
         </w:numPr>
-      </w:pPr>
-      <w:r>
-        <w:rPr>
-          <w:rFonts w:hint="cs"/>
+        <w:rPr>
+          <w:sz w:val="24"/>
+          <w:szCs w:val="24"/>
+        </w:rPr>
+      </w:pPr>
+      <w:r>
+        <w:rPr>
+          <w:rFonts w:hint="cs"/>
+          <w:sz w:val="24"/>
+          <w:szCs w:val="24"/>
           <w:rtl/>
         </w:rPr>
         <w:t>שעת התפילה</w:t>
@@ -263,10 +317,16 @@
           <w:ilvl w:val="0"/>
           <w:numId w:val="1"/>
         </w:numPr>
-      </w:pPr>
-      <w:r>
-        <w:rPr>
-          <w:rFonts w:hint="cs"/>
+        <w:rPr>
+          <w:sz w:val="24"/>
+          <w:szCs w:val="24"/>
+        </w:rPr>
+      </w:pPr>
+      <w:r>
+        <w:rPr>
+          <w:rFonts w:hint="cs"/>
+          <w:sz w:val="24"/>
+          <w:szCs w:val="24"/>
           <w:rtl/>
         </w:rPr>
         <w:t>מקום התפילה (היכל שמואל</w:t>
@@ -274,6 +334,8 @@
       <w:r>
         <w:rPr>
           <w:rFonts w:hint="cs"/>
+          <w:sz w:val="24"/>
+          <w:szCs w:val="24"/>
           <w:rtl/>
         </w:rPr>
         <w:t>)</w:t>
@@ -286,10 +348,16 @@
           <w:ilvl w:val="0"/>
           <w:numId w:val="1"/>
         </w:numPr>
-      </w:pPr>
-      <w:r>
-        <w:rPr>
-          <w:rFonts w:hint="cs"/>
+        <w:rPr>
+          <w:sz w:val="24"/>
+          <w:szCs w:val="24"/>
+        </w:rPr>
+      </w:pPr>
+      <w:r>
+        <w:rPr>
+          <w:rFonts w:hint="cs"/>
+          <w:sz w:val="24"/>
+          <w:szCs w:val="24"/>
           <w:rtl/>
         </w:rPr>
         <w:t>יום בשבוע</w:t>
@@ -302,10 +370,16 @@
           <w:ilvl w:val="0"/>
           <w:numId w:val="1"/>
         </w:numPr>
-      </w:pPr>
-      <w:r>
-        <w:rPr>
-          <w:rFonts w:hint="cs"/>
+        <w:rPr>
+          <w:sz w:val="24"/>
+          <w:szCs w:val="24"/>
+        </w:rPr>
+      </w:pPr>
+      <w:r>
+        <w:rPr>
+          <w:rFonts w:hint="cs"/>
+          <w:sz w:val="24"/>
+          <w:szCs w:val="24"/>
           <w:rtl/>
         </w:rPr>
         <w:t>מספר האנשים</w:t>
@@ -313,6 +387,8 @@
       <w:r>
         <w:rPr>
           <w:rFonts w:hint="cs"/>
+          <w:sz w:val="24"/>
+          <w:szCs w:val="24"/>
           <w:rtl/>
         </w:rPr>
         <w:t xml:space="preserve"> המקסימלי</w:t>
@@ -320,6 +396,8 @@
       <w:r>
         <w:rPr>
           <w:rFonts w:hint="cs"/>
+          <w:sz w:val="24"/>
+          <w:szCs w:val="24"/>
           <w:rtl/>
         </w:rPr>
         <w:t xml:space="preserve"> שמכיל מקום התפילה</w:t>
@@ -332,10 +410,16 @@
           <w:ilvl w:val="0"/>
           <w:numId w:val="1"/>
         </w:numPr>
-      </w:pPr>
-      <w:r>
-        <w:rPr>
-          <w:rFonts w:hint="cs"/>
+        <w:rPr>
+          <w:sz w:val="24"/>
+          <w:szCs w:val="24"/>
+        </w:rPr>
+      </w:pPr>
+      <w:r>
+        <w:rPr>
+          <w:rFonts w:hint="cs"/>
+          <w:sz w:val="24"/>
+          <w:szCs w:val="24"/>
           <w:rtl/>
         </w:rPr>
         <w:t>סוג מנין (מהיר/ איטי/ בדיעבד וכו')</w:t>
@@ -348,10 +432,16 @@
           <w:ilvl w:val="0"/>
           <w:numId w:val="1"/>
         </w:numPr>
-      </w:pPr>
-      <w:r>
-        <w:rPr>
-          <w:rFonts w:hint="cs"/>
+        <w:rPr>
+          <w:sz w:val="24"/>
+          <w:szCs w:val="24"/>
+        </w:rPr>
+      </w:pPr>
+      <w:r>
+        <w:rPr>
+          <w:rFonts w:hint="cs"/>
+          <w:sz w:val="24"/>
+          <w:szCs w:val="24"/>
           <w:rtl/>
         </w:rPr>
         <w:t>עזרת נשים?</w:t>
@@ -360,13 +450,17 @@
     <w:p>
       <w:pPr>
         <w:rPr>
-          <w:rtl/>
-        </w:rPr>
-      </w:pPr>
-    </w:p>
-    <w:p>
-      <w:pPr>
-        <w:rPr>
+          <w:sz w:val="24"/>
+          <w:szCs w:val="24"/>
+          <w:rtl/>
+        </w:rPr>
+      </w:pPr>
+    </w:p>
+    <w:p>
+      <w:pPr>
+        <w:rPr>
+          <w:sz w:val="24"/>
+          <w:szCs w:val="24"/>
           <w:rtl/>
         </w:rPr>
       </w:pPr>
@@ -378,8 +472,8 @@
           <w:rFonts w:cstheme="minorHAnsi"/>
           <w:b/>
           <w:bCs/>
-          <w:sz w:val="28"/>
-          <w:szCs w:val="28"/>
+          <w:sz w:val="24"/>
+          <w:szCs w:val="24"/>
         </w:rPr>
       </w:pPr>
     </w:p>
@@ -422,34 +516,10 @@
       <w:r>
         <w:rPr>
           <w:rFonts w:eastAsia="Times New Roman" w:cstheme="minorHAnsi"/>
-          <w:sz w:val="20"/>
-          <w:szCs w:val="20"/>
-        </w:rPr>
-        <w:t>GET :</w:t>
-      </w:r>
-      <w:r>
-        <w:rPr>
-          <w:rFonts w:eastAsia="Times New Roman" w:cstheme="minorHAnsi"/>
-          <w:sz w:val="24"/>
-          <w:szCs w:val="24"/>
-        </w:rPr>
-        <w:t>http: //beithHashem.co.il</w:t>
-      </w:r>
-      <w:r>
-        <w:rPr>
-          <w:rFonts w:eastAsia="Times New Roman" w:cstheme="minorHAnsi"/>
-          <w:sz w:val="20"/>
-          <w:szCs w:val="20"/>
-        </w:rPr>
-        <w:t xml:space="preserve"> /daven</w:t>
-      </w:r>
-      <w:r>
-        <w:rPr>
-          <w:rFonts w:eastAsia="Times New Roman" w:cstheme="minorHAnsi"/>
-          <w:sz w:val="24"/>
-          <w:szCs w:val="24"/>
-        </w:rPr>
-        <w:t>s</w:t>
+          <w:sz w:val="24"/>
+          <w:szCs w:val="24"/>
+        </w:rPr>
+        <w:t>GET :http: //beithHashem.co.il /davens</w:t>
       </w:r>
     </w:p>
     <w:p>
@@ -492,34 +562,10 @@
       <w:r>
         <w:rPr>
           <w:rFonts w:eastAsia="Times New Roman" w:cstheme="minorHAnsi"/>
-          <w:sz w:val="20"/>
-          <w:szCs w:val="20"/>
-        </w:rPr>
-        <w:t>GET :</w:t>
-      </w:r>
-      <w:r>
-        <w:rPr>
-          <w:rFonts w:eastAsia="Times New Roman" w:cstheme="minorHAnsi"/>
-          <w:sz w:val="24"/>
-          <w:szCs w:val="24"/>
-        </w:rPr>
-        <w:t>http: //beithHashem.co.il</w:t>
-      </w:r>
-      <w:r>
-        <w:rPr>
-          <w:rFonts w:eastAsia="Times New Roman" w:cstheme="minorHAnsi"/>
-          <w:sz w:val="20"/>
-          <w:szCs w:val="20"/>
-        </w:rPr>
-        <w:t xml:space="preserve"> /daven</w:t>
-      </w:r>
-      <w:r>
-        <w:rPr>
-          <w:rFonts w:eastAsia="Times New Roman" w:cstheme="minorHAnsi"/>
-          <w:sz w:val="24"/>
-          <w:szCs w:val="24"/>
-        </w:rPr>
-        <w:t>s/{type}</w:t>
+          <w:sz w:val="24"/>
+          <w:szCs w:val="24"/>
+        </w:rPr>
+        <w:t>GET :http: //beithHashem.co.il /davens/{type}</w:t>
       </w:r>
     </w:p>
     <w:p>
@@ -576,63 +622,47 @@
           <w:sz w:val="24"/>
           <w:szCs w:val="24"/>
         </w:rPr>
-        <w:t xml:space="preserve">: </w:t>
-      </w:r>
-      <w:r>
-        <w:rPr>
-          <w:rFonts w:eastAsia="Times New Roman" w:cstheme="minorHAnsi"/>
-          <w:sz w:val="20"/>
-          <w:szCs w:val="20"/>
-        </w:rPr>
-        <w:t>GET</w:t>
-      </w:r>
-      <w:r>
-        <w:rPr>
-          <w:rFonts w:eastAsia="Times New Roman" w:cstheme="minorHAnsi"/>
-          <w:sz w:val="20"/>
-          <w:szCs w:val="20"/>
+        <w:t>: GET</w:t>
+      </w:r>
+      <w:r>
+        <w:rPr>
+          <w:rFonts w:eastAsia="Times New Roman" w:cstheme="minorHAnsi"/>
+          <w:sz w:val="24"/>
+          <w:szCs w:val="24"/>
         </w:rPr>
         <w:t>: http:/</w:t>
       </w:r>
       <w:r>
         <w:rPr>
           <w:rFonts w:eastAsia="Times New Roman" w:cstheme="minorHAnsi"/>
-          <w:sz w:val="20"/>
-          <w:szCs w:val="20"/>
+          <w:sz w:val="24"/>
+          <w:szCs w:val="24"/>
         </w:rPr>
         <w:t xml:space="preserve"> /</w:t>
       </w:r>
       <w:r>
         <w:rPr>
           <w:rFonts w:eastAsia="Times New Roman" w:cstheme="minorHAnsi"/>
-          <w:sz w:val="20"/>
-          <w:szCs w:val="20"/>
+          <w:sz w:val="24"/>
+          <w:szCs w:val="24"/>
         </w:rPr>
         <w:t>beithHashem.co.il/</w:t>
       </w:r>
       <w:r>
         <w:rPr>
           <w:rFonts w:eastAsia="Times New Roman" w:cstheme="minorHAnsi"/>
-          <w:sz w:val="20"/>
-          <w:szCs w:val="20"/>
+          <w:sz w:val="24"/>
+          <w:szCs w:val="24"/>
         </w:rPr>
         <w:t xml:space="preserve"> </w:t>
       </w:r>
       <w:r>
         <w:rPr>
           <w:rFonts w:eastAsia="Times New Roman" w:cstheme="minorHAnsi"/>
-          <w:sz w:val="20"/>
-          <w:szCs w:val="20"/>
-        </w:rPr>
-        <w:t>daven</w:t>
-      </w:r>
-      <w:r>
-        <w:rPr>
-          <w:rFonts w:eastAsia="Times New Roman" w:cstheme="minorHAnsi"/>
-          <w:sz w:val="24"/>
-          <w:szCs w:val="24"/>
-        </w:rPr>
-        <w:t>s/{id}</w:t>
+          <w:sz w:val="24"/>
+          <w:szCs w:val="24"/>
+        </w:rPr>
+        <w:t>davens/{id}</w:t>
       </w:r>
     </w:p>
     <w:p>
@@ -691,40 +721,16 @@
           <w:sz w:val="24"/>
           <w:szCs w:val="24"/>
         </w:rPr>
-        <w:t xml:space="preserve"> </w:t>
-      </w:r>
-      <w:r>
-        <w:rPr>
-          <w:rFonts w:eastAsia="Times New Roman" w:cstheme="minorHAnsi"/>
-          <w:sz w:val="20"/>
-          <w:szCs w:val="20"/>
-        </w:rPr>
-        <w:t>GET: http:/ /beithHashem.co.il/</w:t>
-      </w:r>
-      <w:r>
-        <w:rPr>
-          <w:rFonts w:eastAsia="Times New Roman" w:cstheme="minorHAnsi"/>
-          <w:sz w:val="20"/>
-          <w:szCs w:val="20"/>
-        </w:rPr>
-        <w:t xml:space="preserve"> </w:t>
+        <w:t xml:space="preserve"> GET: http:/ /beithHashem.co.il/ </w:t>
       </w:r>
       <w:proofErr w:type="spellStart"/>
       <w:r>
         <w:rPr>
           <w:rFonts w:eastAsia="Times New Roman" w:cstheme="minorHAnsi"/>
-          <w:sz w:val="20"/>
-          <w:szCs w:val="20"/>
-        </w:rPr>
-        <w:t>daven</w:t>
-      </w:r>
-      <w:r>
-        <w:rPr>
-          <w:rFonts w:eastAsia="Times New Roman" w:cstheme="minorHAnsi"/>
-          <w:sz w:val="24"/>
-          <w:szCs w:val="24"/>
-        </w:rPr>
-        <w:t>s</w:t>
+          <w:sz w:val="24"/>
+          <w:szCs w:val="24"/>
+        </w:rPr>
+        <w:t>davens</w:t>
       </w:r>
       <w:proofErr w:type="spellEnd"/>
       <w:r>
@@ -733,7 +739,17 @@
           <w:sz w:val="24"/>
           <w:szCs w:val="24"/>
         </w:rPr>
-        <w:t>/{</w:t>
+        <w:t>/</w:t>
+      </w:r>
+      <w:bookmarkStart w:id="0" w:name="_GoBack"/>
+      <w:bookmarkEnd w:id="0"/>
+      <w:r>
+        <w:rPr>
+          <w:rFonts w:eastAsia="Times New Roman" w:cstheme="minorHAnsi"/>
+          <w:sz w:val="24"/>
+          <w:szCs w:val="24"/>
+        </w:rPr>
+        <w:t>{</w:t>
       </w:r>
       <w:proofErr w:type="spellStart"/>
       <w:r>
@@ -802,69 +818,53 @@
           <w:sz w:val="24"/>
           <w:szCs w:val="24"/>
         </w:rPr>
-        <w:t xml:space="preserve">: </w:t>
-      </w:r>
-      <w:r>
-        <w:rPr>
-          <w:rFonts w:eastAsia="Times New Roman" w:cstheme="minorHAnsi"/>
-          <w:sz w:val="20"/>
-          <w:szCs w:val="20"/>
-        </w:rPr>
-        <w:t>POST</w:t>
-      </w:r>
-      <w:r>
-        <w:rPr>
-          <w:rFonts w:eastAsia="Times New Roman" w:cstheme="minorHAnsi"/>
-          <w:sz w:val="20"/>
-          <w:szCs w:val="20"/>
+        <w:t>: POST</w:t>
+      </w:r>
+      <w:r>
+        <w:rPr>
+          <w:rFonts w:eastAsia="Times New Roman" w:cstheme="minorHAnsi"/>
+          <w:sz w:val="24"/>
+          <w:szCs w:val="24"/>
         </w:rPr>
         <w:t>: http://beithHashem.co.il</w:t>
       </w:r>
       <w:r>
         <w:rPr>
           <w:rFonts w:eastAsia="Times New Roman" w:cstheme="minorHAnsi"/>
-          <w:sz w:val="20"/>
-          <w:szCs w:val="20"/>
-        </w:rPr>
-        <w:t xml:space="preserve"> /</w:t>
-      </w:r>
-      <w:r>
-        <w:rPr>
-          <w:rFonts w:eastAsia="Times New Roman" w:cstheme="minorHAnsi"/>
-          <w:sz w:val="20"/>
-          <w:szCs w:val="20"/>
-        </w:rPr>
-        <w:t xml:space="preserve"> </w:t>
-      </w:r>
-      <w:r>
-        <w:rPr>
-          <w:rFonts w:eastAsia="Times New Roman" w:cstheme="minorHAnsi"/>
-          <w:sz w:val="20"/>
-          <w:szCs w:val="20"/>
+          <w:sz w:val="24"/>
+          <w:szCs w:val="24"/>
+        </w:rPr>
+        <w:t xml:space="preserve"> / </w:t>
+      </w:r>
+      <w:r>
+        <w:rPr>
+          <w:rFonts w:eastAsia="Times New Roman" w:cstheme="minorHAnsi"/>
+          <w:sz w:val="24"/>
+          <w:szCs w:val="24"/>
         </w:rPr>
         <w:t>dav</w:t>
       </w:r>
       <w:r>
         <w:rPr>
           <w:rFonts w:eastAsia="Times New Roman" w:cstheme="minorHAnsi"/>
-          <w:sz w:val="20"/>
-          <w:szCs w:val="20"/>
+          <w:sz w:val="24"/>
+          <w:szCs w:val="24"/>
         </w:rPr>
         <w:t>e</w:t>
       </w:r>
       <w:r>
         <w:rPr>
           <w:rFonts w:eastAsia="Times New Roman" w:cstheme="minorHAnsi"/>
-          <w:sz w:val="20"/>
-          <w:szCs w:val="20"/>
+          <w:sz w:val="24"/>
+          <w:szCs w:val="24"/>
         </w:rPr>
         <w:t>n</w:t>
       </w:r>
       <w:r>
         <w:rPr>
           <w:rFonts w:eastAsia="Times New Roman" w:cstheme="minorHAnsi"/>
-          <w:sz w:val="20"/>
-          <w:szCs w:val="20"/>
+          <w:sz w:val="24"/>
+          <w:szCs w:val="24"/>
         </w:rPr>
         <w:t>/place</w:t>
       </w:r>
@@ -901,47 +901,31 @@
           <w:sz w:val="24"/>
           <w:szCs w:val="24"/>
         </w:rPr>
-        <w:t xml:space="preserve">: </w:t>
-      </w:r>
-      <w:r>
-        <w:rPr>
-          <w:rFonts w:eastAsia="Times New Roman" w:cstheme="minorHAnsi"/>
-          <w:sz w:val="20"/>
-          <w:szCs w:val="20"/>
-        </w:rPr>
-        <w:t>PUT /</w:t>
-      </w:r>
-      <w:r>
-        <w:rPr>
-          <w:rFonts w:eastAsia="Times New Roman" w:cstheme="minorHAnsi"/>
-          <w:sz w:val="20"/>
-          <w:szCs w:val="20"/>
+        <w:t xml:space="preserve">: PUT / </w:t>
+      </w:r>
+      <w:proofErr w:type="spellStart"/>
+      <w:r>
+        <w:rPr>
+          <w:rFonts w:eastAsia="Times New Roman" w:cstheme="minorHAnsi"/>
+          <w:sz w:val="24"/>
+          <w:szCs w:val="24"/>
+        </w:rPr>
+        <w:t>davane</w:t>
+      </w:r>
+      <w:proofErr w:type="spellEnd"/>
+      <w:r>
+        <w:rPr>
+          <w:rFonts w:eastAsia="Times New Roman" w:cstheme="minorHAnsi"/>
+          <w:sz w:val="24"/>
+          <w:szCs w:val="24"/>
         </w:rPr>
         <w:t xml:space="preserve"> </w:t>
       </w:r>
-      <w:proofErr w:type="spellStart"/>
-      <w:r>
-        <w:rPr>
-          <w:rFonts w:eastAsia="Times New Roman" w:cstheme="minorHAnsi"/>
-          <w:sz w:val="20"/>
-          <w:szCs w:val="20"/>
-        </w:rPr>
-        <w:t>davane</w:t>
-      </w:r>
-      <w:proofErr w:type="spellEnd"/>
-      <w:r>
-        <w:rPr>
-          <w:rFonts w:eastAsia="Times New Roman" w:cstheme="minorHAnsi"/>
-          <w:sz w:val="20"/>
-          <w:szCs w:val="20"/>
-        </w:rPr>
-        <w:t xml:space="preserve"> </w:t>
-      </w:r>
-      <w:r>
-        <w:rPr>
-          <w:rFonts w:eastAsia="Times New Roman" w:cstheme="minorHAnsi"/>
-          <w:sz w:val="20"/>
-          <w:szCs w:val="20"/>
+      <w:r>
+        <w:rPr>
+          <w:rFonts w:eastAsia="Times New Roman" w:cstheme="minorHAnsi"/>
+          <w:sz w:val="24"/>
+          <w:szCs w:val="24"/>
         </w:rPr>
         <w:t>/{id}</w:t>
       </w:r>
@@ -981,32 +965,44 @@
         <w:t xml:space="preserve">: </w:t>
       </w:r>
       <w:r>
+        <w:rPr>
+          <w:sz w:val="24"/>
+          <w:szCs w:val="24"/>
+        </w:rPr>
         <w:t>DELETE http://beithHashem.co.il/api/davens/1</w:t>
       </w:r>
     </w:p>
     <w:p>
       <w:pPr>
         <w:rPr>
-          <w:rtl/>
-        </w:rPr>
-      </w:pPr>
-    </w:p>
-    <w:p>
-      <w:pPr>
-        <w:rPr>
-          <w:rtl/>
-        </w:rPr>
-      </w:pPr>
-    </w:p>
-    <w:p>
-      <w:pPr>
-        <w:rPr>
-          <w:rtl/>
-        </w:rPr>
-      </w:pPr>
-      <w:r>
-        <w:rPr>
-          <w:rFonts w:hint="cs"/>
+          <w:sz w:val="24"/>
+          <w:szCs w:val="24"/>
+          <w:rtl/>
+        </w:rPr>
+      </w:pPr>
+    </w:p>
+    <w:p>
+      <w:pPr>
+        <w:rPr>
+          <w:sz w:val="24"/>
+          <w:szCs w:val="24"/>
+          <w:rtl/>
+        </w:rPr>
+      </w:pPr>
+    </w:p>
+    <w:p>
+      <w:pPr>
+        <w:rPr>
+          <w:sz w:val="24"/>
+          <w:szCs w:val="24"/>
+          <w:rtl/>
+        </w:rPr>
+      </w:pPr>
+      <w:r>
+        <w:rPr>
+          <w:rFonts w:hint="cs"/>
+          <w:sz w:val="24"/>
+          <w:szCs w:val="24"/>
           <w:rtl/>
         </w:rPr>
         <w:t>צוות תחזוקה</w:t>
@@ -1019,10 +1015,16 @@
           <w:ilvl w:val="0"/>
           <w:numId w:val="3"/>
         </w:numPr>
-      </w:pPr>
-      <w:r>
-        <w:rPr>
-          <w:rFonts w:hint="cs"/>
+        <w:rPr>
+          <w:sz w:val="24"/>
+          <w:szCs w:val="24"/>
+        </w:rPr>
+      </w:pPr>
+      <w:r>
+        <w:rPr>
+          <w:rFonts w:hint="cs"/>
+          <w:sz w:val="24"/>
+          <w:szCs w:val="24"/>
           <w:rtl/>
         </w:rPr>
         <w:t>שם עובד</w:t>
@@ -1035,10 +1037,16 @@
           <w:ilvl w:val="0"/>
           <w:numId w:val="3"/>
         </w:numPr>
-      </w:pPr>
-      <w:r>
-        <w:rPr>
-          <w:rFonts w:hint="cs"/>
+        <w:rPr>
+          <w:sz w:val="24"/>
+          <w:szCs w:val="24"/>
+        </w:rPr>
+      </w:pPr>
+      <w:r>
+        <w:rPr>
+          <w:rFonts w:hint="cs"/>
+          <w:sz w:val="24"/>
+          <w:szCs w:val="24"/>
           <w:rtl/>
         </w:rPr>
         <w:t>מזהה לעובד</w:t>
@@ -1051,10 +1059,16 @@
           <w:ilvl w:val="0"/>
           <w:numId w:val="3"/>
         </w:numPr>
-      </w:pPr>
-      <w:r>
-        <w:rPr>
-          <w:rFonts w:hint="cs"/>
+        <w:rPr>
+          <w:sz w:val="24"/>
+          <w:szCs w:val="24"/>
+        </w:rPr>
+      </w:pPr>
+      <w:r>
+        <w:rPr>
+          <w:rFonts w:hint="cs"/>
+          <w:sz w:val="24"/>
+          <w:szCs w:val="24"/>
           <w:rtl/>
         </w:rPr>
         <w:t>מספר זהות</w:t>
@@ -1067,10 +1081,16 @@
           <w:ilvl w:val="0"/>
           <w:numId w:val="3"/>
         </w:numPr>
-      </w:pPr>
-      <w:r>
-        <w:rPr>
-          <w:rFonts w:hint="cs"/>
+        <w:rPr>
+          <w:sz w:val="24"/>
+          <w:szCs w:val="24"/>
+        </w:rPr>
+      </w:pPr>
+      <w:r>
+        <w:rPr>
+          <w:rFonts w:hint="cs"/>
+          <w:sz w:val="24"/>
+          <w:szCs w:val="24"/>
           <w:rtl/>
         </w:rPr>
         <w:t>תפקיד</w:t>
@@ -1083,10 +1103,16 @@
           <w:ilvl w:val="0"/>
           <w:numId w:val="3"/>
         </w:numPr>
-      </w:pPr>
-      <w:r>
-        <w:rPr>
-          <w:rFonts w:hint="cs"/>
+        <w:rPr>
+          <w:sz w:val="24"/>
+          <w:szCs w:val="24"/>
+        </w:rPr>
+      </w:pPr>
+      <w:r>
+        <w:rPr>
+          <w:rFonts w:hint="cs"/>
+          <w:sz w:val="24"/>
+          <w:szCs w:val="24"/>
           <w:rtl/>
         </w:rPr>
         <w:t>שנות ותק</w:t>
@@ -1099,10 +1125,16 @@
           <w:ilvl w:val="0"/>
           <w:numId w:val="3"/>
         </w:numPr>
-      </w:pPr>
-      <w:r>
-        <w:rPr>
-          <w:rFonts w:hint="cs"/>
+        <w:rPr>
+          <w:sz w:val="24"/>
+          <w:szCs w:val="24"/>
+        </w:rPr>
+      </w:pPr>
+      <w:r>
+        <w:rPr>
+          <w:rFonts w:hint="cs"/>
+          <w:sz w:val="24"/>
+          <w:szCs w:val="24"/>
           <w:rtl/>
         </w:rPr>
         <w:t>טלפון</w:t>
@@ -1115,10 +1147,16 @@
           <w:ilvl w:val="0"/>
           <w:numId w:val="3"/>
         </w:numPr>
-      </w:pPr>
-      <w:r>
-        <w:rPr>
-          <w:rFonts w:hint="cs"/>
+        <w:rPr>
+          <w:sz w:val="24"/>
+          <w:szCs w:val="24"/>
+        </w:rPr>
+      </w:pPr>
+      <w:r>
+        <w:rPr>
+          <w:rFonts w:hint="cs"/>
+          <w:sz w:val="24"/>
+          <w:szCs w:val="24"/>
           <w:rtl/>
         </w:rPr>
         <w:t>דוא"ל</w:t>
@@ -1131,12 +1169,19 @@
           <w:ilvl w:val="0"/>
           <w:numId w:val="3"/>
         </w:numPr>
-      </w:pPr>
-      <w:r>
-        <w:rPr>
-          <w:rFonts w:hint="cs"/>
-          <w:rtl/>
-        </w:rPr>
+        <w:rPr>
+          <w:sz w:val="24"/>
+          <w:szCs w:val="24"/>
+        </w:rPr>
+      </w:pPr>
+      <w:r>
+        <w:rPr>
+          <w:rFonts w:hint="cs"/>
+          <w:sz w:val="24"/>
+          <w:szCs w:val="24"/>
+          <w:rtl/>
+        </w:rPr>
+        <w:lastRenderedPageBreak/>
         <w:t>שכר שעתי</w:t>
       </w:r>
     </w:p>
@@ -1147,10 +1192,16 @@
           <w:ilvl w:val="0"/>
           <w:numId w:val="3"/>
         </w:numPr>
-      </w:pPr>
-      <w:r>
-        <w:rPr>
-          <w:rFonts w:hint="cs"/>
+        <w:rPr>
+          <w:sz w:val="24"/>
+          <w:szCs w:val="24"/>
+        </w:rPr>
+      </w:pPr>
+      <w:r>
+        <w:rPr>
+          <w:rFonts w:hint="cs"/>
+          <w:sz w:val="24"/>
+          <w:szCs w:val="24"/>
           <w:rtl/>
         </w:rPr>
         <w:t>סטטוס</w:t>
@@ -1158,12 +1209,16 @@
       <w:r>
         <w:rPr>
           <w:rFonts w:hint="cs"/>
+          <w:sz w:val="24"/>
+          <w:szCs w:val="24"/>
           <w:rtl/>
         </w:rPr>
         <w:t xml:space="preserve"> </w:t>
       </w:r>
       <w:r>
         <w:rPr>
+          <w:sz w:val="24"/>
+          <w:szCs w:val="24"/>
           <w:rtl/>
         </w:rPr>
         <w:t>–</w:t>
@@ -1171,6 +1226,8 @@
       <w:r>
         <w:rPr>
           <w:rFonts w:hint="cs"/>
+          <w:sz w:val="24"/>
+          <w:szCs w:val="24"/>
           <w:rtl/>
         </w:rPr>
         <w:t xml:space="preserve"> </w:t>
@@ -1179,6 +1236,8 @@
       <w:r>
         <w:rPr>
           <w:rFonts w:hint="cs"/>
+          <w:sz w:val="24"/>
+          <w:szCs w:val="24"/>
           <w:rtl/>
         </w:rPr>
         <w:t>נקיון</w:t>
@@ -1187,6 +1246,8 @@
       <w:r>
         <w:rPr>
           <w:rFonts w:hint="cs"/>
+          <w:sz w:val="24"/>
+          <w:szCs w:val="24"/>
           <w:rtl/>
         </w:rPr>
         <w:t>/ חשמל/ סדר וכו'</w:t>
@@ -1199,10 +1260,16 @@
           <w:ilvl w:val="0"/>
           <w:numId w:val="3"/>
         </w:numPr>
-      </w:pPr>
-      <w:r>
-        <w:rPr>
-          <w:rFonts w:hint="cs"/>
+        <w:rPr>
+          <w:sz w:val="24"/>
+          <w:szCs w:val="24"/>
+        </w:rPr>
+      </w:pPr>
+      <w:r>
+        <w:rPr>
+          <w:rFonts w:hint="cs"/>
+          <w:sz w:val="24"/>
+          <w:szCs w:val="24"/>
           <w:rtl/>
         </w:rPr>
         <w:t>מוצא</w:t>
@@ -1211,6 +1278,8 @@
     <w:p>
       <w:pPr>
         <w:rPr>
+          <w:sz w:val="24"/>
+          <w:szCs w:val="24"/>
           <w:rtl/>
         </w:rPr>
       </w:pPr>
@@ -1247,15 +1316,23 @@
           <w:sz w:val="24"/>
           <w:szCs w:val="24"/>
         </w:rPr>
-        <w:t xml:space="preserve">: </w:t>
-      </w:r>
-      <w:r>
-        <w:rPr>
-          <w:rFonts w:eastAsia="Times New Roman" w:cstheme="minorHAnsi"/>
-          <w:sz w:val="20"/>
-          <w:szCs w:val="20"/>
-        </w:rPr>
-        <w:t>GET /employees</w:t>
+        <w:t>: GET</w:t>
+      </w:r>
+      <w:r>
+        <w:rPr>
+          <w:rFonts w:eastAsia="Times New Roman" w:cstheme="minorHAnsi"/>
+          <w:sz w:val="24"/>
+          <w:szCs w:val="24"/>
+        </w:rPr>
+        <w:t>:</w:t>
+      </w:r>
+      <w:r>
+        <w:rPr>
+          <w:rFonts w:eastAsia="Times New Roman" w:cstheme="minorHAnsi"/>
+          <w:sz w:val="24"/>
+          <w:szCs w:val="24"/>
+        </w:rPr>
+        <w:t xml:space="preserve"> /employees</w:t>
       </w:r>
     </w:p>
     <w:p>
@@ -1290,15 +1367,7 @@
           <w:sz w:val="24"/>
           <w:szCs w:val="24"/>
         </w:rPr>
-        <w:t xml:space="preserve">: </w:t>
-      </w:r>
-      <w:r>
-        <w:rPr>
-          <w:rFonts w:eastAsia="Times New Roman" w:cstheme="minorHAnsi"/>
-          <w:sz w:val="20"/>
-          <w:szCs w:val="20"/>
-        </w:rPr>
-        <w:t>GET /employees/{id}</w:t>
+        <w:t>: GET /employees/{id}</w:t>
       </w:r>
     </w:p>
     <w:p>
@@ -1333,15 +1402,7 @@
           <w:sz w:val="24"/>
           <w:szCs w:val="24"/>
         </w:rPr>
-        <w:t xml:space="preserve">: </w:t>
-      </w:r>
-      <w:r>
-        <w:rPr>
-          <w:rFonts w:eastAsia="Times New Roman" w:cstheme="minorHAnsi"/>
-          <w:sz w:val="20"/>
-          <w:szCs w:val="20"/>
-        </w:rPr>
-        <w:t>POST /employees</w:t>
+        <w:t>: POST /employees</w:t>
       </w:r>
     </w:p>
     <w:p>
@@ -1376,15 +1437,7 @@
           <w:sz w:val="24"/>
           <w:szCs w:val="24"/>
         </w:rPr>
-        <w:t xml:space="preserve">: </w:t>
-      </w:r>
-      <w:r>
-        <w:rPr>
-          <w:rFonts w:eastAsia="Times New Roman" w:cstheme="minorHAnsi"/>
-          <w:sz w:val="20"/>
-          <w:szCs w:val="20"/>
-        </w:rPr>
-        <w:t>PUT /employees/{id}</w:t>
+        <w:t>: PUT /employees/{id}</w:t>
       </w:r>
     </w:p>
     <w:p>
@@ -1419,15 +1472,7 @@
           <w:sz w:val="24"/>
           <w:szCs w:val="24"/>
         </w:rPr>
-        <w:t xml:space="preserve">: </w:t>
-      </w:r>
-      <w:r>
-        <w:rPr>
-          <w:rFonts w:eastAsia="Times New Roman" w:cstheme="minorHAnsi"/>
-          <w:sz w:val="20"/>
-          <w:szCs w:val="20"/>
-        </w:rPr>
-        <w:t>DELETE /employees/{id}</w:t>
+        <w:t>: DELETE /employees/{id}</w:t>
       </w:r>
     </w:p>
     <w:p>
@@ -1462,48 +1507,40 @@
           <w:sz w:val="24"/>
           <w:szCs w:val="24"/>
         </w:rPr>
-        <w:t xml:space="preserve">:  </w:t>
-      </w:r>
-      <w:r>
-        <w:rPr>
-          <w:rFonts w:eastAsia="Times New Roman" w:cstheme="minorHAnsi"/>
-          <w:sz w:val="20"/>
-          <w:szCs w:val="20"/>
-        </w:rPr>
-        <w:t>GET /employees/role/{role</w:t>
-      </w:r>
-      <w:r>
-        <w:rPr>
-          <w:rFonts w:eastAsia="Times New Roman" w:cstheme="minorHAnsi"/>
-          <w:sz w:val="24"/>
-          <w:szCs w:val="24"/>
-        </w:rPr>
-        <w:t>}</w:t>
-      </w:r>
-    </w:p>
-    <w:p>
-      <w:pPr>
-        <w:rPr>
-          <w:rtl/>
-        </w:rPr>
-      </w:pPr>
-    </w:p>
-    <w:p>
-      <w:pPr>
-        <w:rPr>
-          <w:rtl/>
-        </w:rPr>
-      </w:pPr>
-    </w:p>
-    <w:p>
-      <w:pPr>
-        <w:rPr>
-          <w:rtl/>
-        </w:rPr>
-      </w:pPr>
-      <w:r>
-        <w:rPr>
-          <w:rFonts w:hint="cs"/>
+        <w:t>:  GET /employees/role/{role}</w:t>
+      </w:r>
+    </w:p>
+    <w:p>
+      <w:pPr>
+        <w:rPr>
+          <w:sz w:val="24"/>
+          <w:szCs w:val="24"/>
+          <w:rtl/>
+        </w:rPr>
+      </w:pPr>
+    </w:p>
+    <w:p>
+      <w:pPr>
+        <w:rPr>
+          <w:sz w:val="24"/>
+          <w:szCs w:val="24"/>
+          <w:rtl/>
+        </w:rPr>
+      </w:pPr>
+    </w:p>
+    <w:p>
+      <w:pPr>
+        <w:rPr>
+          <w:sz w:val="24"/>
+          <w:szCs w:val="24"/>
+          <w:rtl/>
+        </w:rPr>
+      </w:pPr>
+      <w:r>
+        <w:rPr>
+          <w:rFonts w:hint="cs"/>
+          <w:sz w:val="24"/>
+          <w:szCs w:val="24"/>
           <w:rtl/>
         </w:rPr>
         <w:t>חברי קהילה</w:t>
@@ -1516,10 +1553,16 @@
           <w:ilvl w:val="0"/>
           <w:numId w:val="5"/>
         </w:numPr>
-      </w:pPr>
-      <w:r>
-        <w:rPr>
-          <w:rFonts w:hint="cs"/>
+        <w:rPr>
+          <w:sz w:val="24"/>
+          <w:szCs w:val="24"/>
+        </w:rPr>
+      </w:pPr>
+      <w:r>
+        <w:rPr>
+          <w:rFonts w:hint="cs"/>
+          <w:sz w:val="24"/>
+          <w:szCs w:val="24"/>
           <w:rtl/>
         </w:rPr>
         <w:t>שם משפחה</w:t>
@@ -1532,10 +1575,16 @@
           <w:ilvl w:val="0"/>
           <w:numId w:val="5"/>
         </w:numPr>
-      </w:pPr>
-      <w:r>
-        <w:rPr>
-          <w:rFonts w:hint="cs"/>
+        <w:rPr>
+          <w:sz w:val="24"/>
+          <w:szCs w:val="24"/>
+        </w:rPr>
+      </w:pPr>
+      <w:r>
+        <w:rPr>
+          <w:rFonts w:hint="cs"/>
+          <w:sz w:val="24"/>
+          <w:szCs w:val="24"/>
           <w:rtl/>
         </w:rPr>
         <w:t>מזהה לחבר קהילה</w:t>
@@ -1548,10 +1597,16 @@
           <w:ilvl w:val="0"/>
           <w:numId w:val="5"/>
         </w:numPr>
-      </w:pPr>
-      <w:r>
-        <w:rPr>
-          <w:rFonts w:hint="cs"/>
+        <w:rPr>
+          <w:sz w:val="24"/>
+          <w:szCs w:val="24"/>
+        </w:rPr>
+      </w:pPr>
+      <w:r>
+        <w:rPr>
+          <w:rFonts w:hint="cs"/>
+          <w:sz w:val="24"/>
+          <w:szCs w:val="24"/>
           <w:rtl/>
         </w:rPr>
         <w:t>מספר טלפון</w:t>
@@ -1564,10 +1619,16 @@
           <w:ilvl w:val="0"/>
           <w:numId w:val="5"/>
         </w:numPr>
-      </w:pPr>
-      <w:r>
-        <w:rPr>
-          <w:rFonts w:hint="cs"/>
+        <w:rPr>
+          <w:sz w:val="24"/>
+          <w:szCs w:val="24"/>
+        </w:rPr>
+      </w:pPr>
+      <w:r>
+        <w:rPr>
+          <w:rFonts w:hint="cs"/>
+          <w:sz w:val="24"/>
+          <w:szCs w:val="24"/>
           <w:rtl/>
         </w:rPr>
         <w:t>כתובת מייל</w:t>
@@ -1580,10 +1641,16 @@
           <w:ilvl w:val="0"/>
           <w:numId w:val="5"/>
         </w:numPr>
-      </w:pPr>
-      <w:r>
-        <w:rPr>
-          <w:rFonts w:hint="cs"/>
+        <w:rPr>
+          <w:sz w:val="24"/>
+          <w:szCs w:val="24"/>
+        </w:rPr>
+      </w:pPr>
+      <w:r>
+        <w:rPr>
+          <w:rFonts w:hint="cs"/>
+          <w:sz w:val="24"/>
+          <w:szCs w:val="24"/>
           <w:rtl/>
         </w:rPr>
         <w:t xml:space="preserve">גובה סכום </w:t>
@@ -1591,6 +1658,8 @@
       <w:r>
         <w:rPr>
           <w:rFonts w:hint="cs"/>
+          <w:sz w:val="24"/>
+          <w:szCs w:val="24"/>
           <w:rtl/>
         </w:rPr>
         <w:t>תרומה חודשית</w:t>
@@ -1603,10 +1672,16 @@
           <w:ilvl w:val="0"/>
           <w:numId w:val="5"/>
         </w:numPr>
-      </w:pPr>
-      <w:r>
-        <w:rPr>
-          <w:rFonts w:hint="cs"/>
+        <w:rPr>
+          <w:sz w:val="24"/>
+          <w:szCs w:val="24"/>
+        </w:rPr>
+      </w:pPr>
+      <w:r>
+        <w:rPr>
+          <w:rFonts w:hint="cs"/>
+          <w:sz w:val="24"/>
+          <w:szCs w:val="24"/>
           <w:rtl/>
         </w:rPr>
         <w:t>מס' ילדים במשפחה</w:t>
@@ -1619,10 +1694,16 @@
           <w:ilvl w:val="0"/>
           <w:numId w:val="5"/>
         </w:numPr>
-      </w:pPr>
-      <w:r>
-        <w:rPr>
-          <w:rFonts w:hint="cs"/>
+        <w:rPr>
+          <w:sz w:val="24"/>
+          <w:szCs w:val="24"/>
+        </w:rPr>
+      </w:pPr>
+      <w:r>
+        <w:rPr>
+          <w:rFonts w:hint="cs"/>
+          <w:sz w:val="24"/>
+          <w:szCs w:val="24"/>
           <w:rtl/>
         </w:rPr>
         <w:t xml:space="preserve">סטטוס </w:t>
@@ -1630,6 +1711,8 @@
       <w:r>
         <w:rPr>
           <w:rFonts w:hint="cs"/>
+          <w:sz w:val="24"/>
+          <w:szCs w:val="24"/>
           <w:rtl/>
         </w:rPr>
         <w:t>תדירות תפילות בבית ד' דווקא מעודכן ע"י המשתמש</w:t>
@@ -1642,10 +1725,16 @@
           <w:ilvl w:val="0"/>
           <w:numId w:val="5"/>
         </w:numPr>
-      </w:pPr>
-      <w:r>
-        <w:rPr>
-          <w:rFonts w:hint="cs"/>
+        <w:rPr>
+          <w:sz w:val="24"/>
+          <w:szCs w:val="24"/>
+        </w:rPr>
+      </w:pPr>
+      <w:r>
+        <w:rPr>
+          <w:rFonts w:hint="cs"/>
+          <w:sz w:val="24"/>
+          <w:szCs w:val="24"/>
           <w:rtl/>
         </w:rPr>
         <w:t>סך גובה התרומות שתרם למערכת עד עתה</w:t>
@@ -1658,10 +1747,16 @@
           <w:ilvl w:val="0"/>
           <w:numId w:val="5"/>
         </w:numPr>
-      </w:pPr>
-      <w:r>
-        <w:rPr>
-          <w:rFonts w:hint="cs"/>
+        <w:rPr>
+          <w:sz w:val="24"/>
+          <w:szCs w:val="24"/>
+        </w:rPr>
+      </w:pPr>
+      <w:r>
+        <w:rPr>
+          <w:rFonts w:hint="cs"/>
+          <w:sz w:val="24"/>
+          <w:szCs w:val="24"/>
           <w:rtl/>
         </w:rPr>
         <w:t>שיטת תשלום</w:t>
@@ -1669,6 +1764,8 @@
       <w:r>
         <w:rPr>
           <w:rFonts w:hint="cs"/>
+          <w:sz w:val="24"/>
+          <w:szCs w:val="24"/>
           <w:rtl/>
         </w:rPr>
         <w:t xml:space="preserve"> אשראי/צ'ק וכו'</w:t>
@@ -1677,6 +1774,8 @@
     <w:p>
       <w:pPr>
         <w:rPr>
+          <w:sz w:val="24"/>
+          <w:szCs w:val="24"/>
           <w:rtl/>
         </w:rPr>
       </w:pPr>
@@ -1693,6 +1792,8 @@
         <w:rPr>
           <w:rFonts w:asciiTheme="minorHAnsi" w:eastAsia="Times New Roman" w:hAnsiTheme="minorHAnsi" w:cstheme="minorHAnsi"/>
           <w:color w:val="auto"/>
+          <w:sz w:val="24"/>
+          <w:szCs w:val="24"/>
           <w:rtl/>
         </w:rPr>
       </w:pPr>
@@ -1700,6 +1801,10 @@
     <w:p>
       <w:pPr>
         <w:bidi w:val="0"/>
+        <w:rPr>
+          <w:sz w:val="24"/>
+          <w:szCs w:val="24"/>
+        </w:rPr>
       </w:pPr>
     </w:p>
     <w:p>
@@ -1713,6 +1818,8 @@
         <w:rPr>
           <w:rFonts w:asciiTheme="minorHAnsi" w:eastAsia="Times New Roman" w:hAnsiTheme="minorHAnsi" w:cstheme="minorHAnsi"/>
           <w:color w:val="auto"/>
+          <w:sz w:val="24"/>
+          <w:szCs w:val="24"/>
           <w:rtl/>
         </w:rPr>
       </w:pPr>
@@ -1722,6 +1829,8 @@
           <w:b/>
           <w:bCs/>
           <w:color w:val="auto"/>
+          <w:sz w:val="24"/>
+          <w:szCs w:val="24"/>
           <w:rtl/>
         </w:rPr>
         <w:t>שליפת רשימה</w:t>
@@ -1730,39 +1839,51 @@
         <w:rPr>
           <w:rFonts w:asciiTheme="minorHAnsi" w:eastAsia="Times New Roman" w:hAnsiTheme="minorHAnsi" w:cstheme="minorHAnsi"/>
           <w:color w:val="auto"/>
-        </w:rPr>
-        <w:t xml:space="preserve">: </w:t>
+          <w:sz w:val="24"/>
+          <w:szCs w:val="24"/>
+        </w:rPr>
+        <w:t>: GET /</w:t>
       </w:r>
       <w:r>
         <w:rPr>
           <w:rFonts w:asciiTheme="minorHAnsi" w:eastAsia="Times New Roman" w:hAnsiTheme="minorHAnsi" w:cstheme="minorHAnsi"/>
           <w:color w:val="auto"/>
-          <w:sz w:val="20"/>
-          <w:szCs w:val="20"/>
-        </w:rPr>
-        <w:t>GET /</w:t>
+          <w:sz w:val="24"/>
+          <w:szCs w:val="24"/>
+        </w:rPr>
+        <w:t xml:space="preserve"> </w:t>
       </w:r>
       <w:r>
         <w:rPr>
           <w:rFonts w:asciiTheme="minorHAnsi" w:eastAsia="Times New Roman" w:hAnsiTheme="minorHAnsi" w:cstheme="minorHAnsi"/>
           <w:color w:val="auto"/>
-        </w:rPr>
-        <w:t xml:space="preserve"> </w:t>
+          <w:sz w:val="24"/>
+          <w:szCs w:val="24"/>
+        </w:rPr>
+        <w:t>:http: //beithHashem.co.il /</w:t>
       </w:r>
       <w:r>
         <w:rPr>
           <w:rFonts w:asciiTheme="minorHAnsi" w:eastAsia="Times New Roman" w:hAnsiTheme="minorHAnsi" w:cstheme="minorHAnsi"/>
           <w:color w:val="auto"/>
+          <w:sz w:val="24"/>
+          <w:szCs w:val="24"/>
         </w:rPr>
         <w:t>member_</w:t>
       </w:r>
       <w:r>
+        <w:rPr>
+          <w:sz w:val="24"/>
+          <w:szCs w:val="24"/>
+        </w:rPr>
         <w:t xml:space="preserve"> </w:t>
       </w:r>
       <w:r>
         <w:rPr>
           <w:rFonts w:asciiTheme="minorHAnsi" w:eastAsia="Times New Roman" w:hAnsiTheme="minorHAnsi" w:cstheme="minorHAnsi"/>
           <w:color w:val="auto"/>
+          <w:sz w:val="24"/>
+          <w:szCs w:val="24"/>
         </w:rPr>
         <w:t>community</w:t>
       </w:r>
@@ -1778,6 +1899,8 @@
         <w:rPr>
           <w:rFonts w:asciiTheme="minorHAnsi" w:eastAsia="Times New Roman" w:hAnsiTheme="minorHAnsi" w:cstheme="minorHAnsi"/>
           <w:color w:val="auto"/>
+          <w:sz w:val="24"/>
+          <w:szCs w:val="24"/>
         </w:rPr>
       </w:pPr>
       <w:r>
@@ -1786,6 +1909,8 @@
           <w:b/>
           <w:bCs/>
           <w:color w:val="auto"/>
+          <w:sz w:val="24"/>
+          <w:szCs w:val="24"/>
           <w:rtl/>
         </w:rPr>
         <w:t>שליפת בודד לפי מזהה</w:t>
@@ -1794,6 +1919,8 @@
         <w:rPr>
           <w:rFonts w:asciiTheme="minorHAnsi" w:eastAsia="Times New Roman" w:hAnsiTheme="minorHAnsi" w:cstheme="minorHAnsi"/>
           <w:color w:val="auto"/>
+          <w:sz w:val="24"/>
+          <w:szCs w:val="24"/>
         </w:rPr>
         <w:t xml:space="preserve">: </w:t>
       </w:r>
@@ -1801,15 +1928,24 @@
         <w:rPr>
           <w:rFonts w:asciiTheme="minorHAnsi" w:eastAsia="Times New Roman" w:hAnsiTheme="minorHAnsi" w:cstheme="minorHAnsi"/>
           <w:color w:val="auto"/>
-          <w:sz w:val="20"/>
-          <w:szCs w:val="20"/>
-        </w:rPr>
-        <w:t>GET /</w:t>
+          <w:sz w:val="24"/>
+          <w:szCs w:val="24"/>
+        </w:rPr>
+        <w:t>GET : :http: //beithHashem.co.il /</w:t>
       </w:r>
       <w:r>
         <w:rPr>
           <w:rFonts w:asciiTheme="minorHAnsi" w:eastAsia="Times New Roman" w:hAnsiTheme="minorHAnsi" w:cstheme="minorHAnsi"/>
           <w:color w:val="auto"/>
+          <w:sz w:val="24"/>
+          <w:szCs w:val="24"/>
+        </w:rPr>
+        <w:t>member_</w:t>
+      </w:r>
+      <w:r>
+        <w:rPr>
+          <w:sz w:val="24"/>
+          <w:szCs w:val="24"/>
         </w:rPr>
         <w:t xml:space="preserve"> </w:t>
       </w:r>
@@ -1817,34 +1953,17 @@
         <w:rPr>
           <w:rFonts w:asciiTheme="minorHAnsi" w:eastAsia="Times New Roman" w:hAnsiTheme="minorHAnsi" w:cstheme="minorHAnsi"/>
           <w:color w:val="auto"/>
-        </w:rPr>
-        <w:t>member_</w:t>
-      </w:r>
-      <w:r>
-        <w:t xml:space="preserve"> </w:t>
+          <w:sz w:val="24"/>
+          <w:szCs w:val="24"/>
+        </w:rPr>
+        <w:t xml:space="preserve">community </w:t>
       </w:r>
       <w:r>
         <w:rPr>
           <w:rFonts w:asciiTheme="minorHAnsi" w:eastAsia="Times New Roman" w:hAnsiTheme="minorHAnsi" w:cstheme="minorHAnsi"/>
           <w:color w:val="auto"/>
-        </w:rPr>
-        <w:t>community</w:t>
-      </w:r>
-      <w:r>
-        <w:rPr>
-          <w:rFonts w:asciiTheme="minorHAnsi" w:eastAsia="Times New Roman" w:hAnsiTheme="minorHAnsi" w:cstheme="minorHAnsi"/>
-          <w:color w:val="auto"/>
-          <w:sz w:val="20"/>
-          <w:szCs w:val="20"/>
-        </w:rPr>
-        <w:t xml:space="preserve"> </w:t>
-      </w:r>
-      <w:r>
-        <w:rPr>
-          <w:rFonts w:asciiTheme="minorHAnsi" w:eastAsia="Times New Roman" w:hAnsiTheme="minorHAnsi" w:cstheme="minorHAnsi"/>
-          <w:color w:val="auto"/>
-          <w:sz w:val="20"/>
-          <w:szCs w:val="20"/>
+          <w:sz w:val="24"/>
+          <w:szCs w:val="24"/>
         </w:rPr>
         <w:t>/{id}</w:t>
       </w:r>
@@ -1883,19 +2002,23 @@
           <w:sz w:val="24"/>
           <w:szCs w:val="24"/>
         </w:rPr>
-        <w:t xml:space="preserve">: </w:t>
+        <w:t>: POST</w:t>
       </w:r>
       <w:r>
         <w:rPr>
           <w:rFonts w:asciiTheme="minorHAnsi" w:eastAsia="Times New Roman" w:hAnsiTheme="minorHAnsi" w:cstheme="minorHAnsi"/>
           <w:color w:val="auto"/>
-        </w:rPr>
-        <w:t>POST /</w:t>
+          <w:sz w:val="24"/>
+          <w:szCs w:val="24"/>
+        </w:rPr>
+        <w:t>:</w:t>
       </w:r>
       <w:r>
         <w:rPr>
           <w:rFonts w:asciiTheme="minorHAnsi" w:eastAsia="Times New Roman" w:hAnsiTheme="minorHAnsi" w:cstheme="minorHAnsi"/>
           <w:color w:val="auto"/>
+          <w:sz w:val="24"/>
+          <w:szCs w:val="24"/>
         </w:rPr>
         <w:t xml:space="preserve"> </w:t>
       </w:r>
@@ -1903,16 +2026,33 @@
         <w:rPr>
           <w:rFonts w:asciiTheme="minorHAnsi" w:eastAsia="Times New Roman" w:hAnsiTheme="minorHAnsi" w:cstheme="minorHAnsi"/>
           <w:color w:val="auto"/>
-        </w:rPr>
-        <w:t>member_</w:t>
-      </w:r>
-      <w:r>
-        <w:t xml:space="preserve"> </w:t>
+          <w:sz w:val="24"/>
+          <w:szCs w:val="24"/>
+        </w:rPr>
+        <w:t>http: //beithHashem.co.il /</w:t>
       </w:r>
       <w:r>
         <w:rPr>
           <w:rFonts w:asciiTheme="minorHAnsi" w:eastAsia="Times New Roman" w:hAnsiTheme="minorHAnsi" w:cstheme="minorHAnsi"/>
           <w:color w:val="auto"/>
+          <w:sz w:val="24"/>
+          <w:szCs w:val="24"/>
+        </w:rPr>
+        <w:t xml:space="preserve"> member_</w:t>
+      </w:r>
+      <w:r>
+        <w:rPr>
+          <w:sz w:val="24"/>
+          <w:szCs w:val="24"/>
+        </w:rPr>
+        <w:t xml:space="preserve"> </w:t>
+      </w:r>
+      <w:r>
+        <w:rPr>
+          <w:rFonts w:asciiTheme="minorHAnsi" w:eastAsia="Times New Roman" w:hAnsiTheme="minorHAnsi" w:cstheme="minorHAnsi"/>
+          <w:color w:val="auto"/>
+          <w:sz w:val="24"/>
+          <w:szCs w:val="24"/>
         </w:rPr>
         <w:t>community</w:t>
       </w:r>
@@ -1951,29 +2091,56 @@
           <w:sz w:val="24"/>
           <w:szCs w:val="24"/>
         </w:rPr>
-        <w:t xml:space="preserve">: </w:t>
+        <w:t xml:space="preserve">: PUT </w:t>
+      </w:r>
+      <w:r>
+        <w:rPr>
+          <w:rFonts w:asciiTheme="minorHAnsi" w:eastAsia="Times New Roman" w:hAnsiTheme="minorHAnsi" w:cstheme="minorHAnsi" w:hint="cs"/>
+          <w:color w:val="auto"/>
+          <w:sz w:val="24"/>
+          <w:szCs w:val="24"/>
+          <w:rtl/>
+        </w:rPr>
+        <w:t>:</w:t>
+      </w:r>
+      <w:r>
+        <w:rPr>
+          <w:sz w:val="24"/>
+          <w:szCs w:val="24"/>
+        </w:rPr>
+        <w:t xml:space="preserve"> </w:t>
       </w:r>
       <w:r>
         <w:rPr>
           <w:rFonts w:asciiTheme="minorHAnsi" w:eastAsia="Times New Roman" w:hAnsiTheme="minorHAnsi" w:cstheme="minorHAnsi"/>
           <w:color w:val="auto"/>
-        </w:rPr>
-        <w:t>PUT /</w:t>
+          <w:sz w:val="24"/>
+          <w:szCs w:val="24"/>
+        </w:rPr>
+        <w:t>:http: //beithHashem.co.il /</w:t>
       </w:r>
       <w:r>
         <w:rPr>
           <w:rFonts w:asciiTheme="minorHAnsi" w:eastAsia="Times New Roman" w:hAnsiTheme="minorHAnsi" w:cstheme="minorHAnsi"/>
           <w:color w:val="auto"/>
+          <w:sz w:val="24"/>
+          <w:szCs w:val="24"/>
         </w:rPr>
         <w:t>member_</w:t>
       </w:r>
       <w:r>
+        <w:rPr>
+          <w:sz w:val="24"/>
+          <w:szCs w:val="24"/>
+        </w:rPr>
         <w:t xml:space="preserve"> </w:t>
       </w:r>
       <w:r>
         <w:rPr>
           <w:rFonts w:asciiTheme="minorHAnsi" w:eastAsia="Times New Roman" w:hAnsiTheme="minorHAnsi" w:cstheme="minorHAnsi"/>
           <w:color w:val="auto"/>
+          <w:sz w:val="24"/>
+          <w:szCs w:val="24"/>
         </w:rPr>
         <w:t>community</w:t>
       </w:r>
@@ -1981,6 +2148,8 @@
         <w:rPr>
           <w:rFonts w:asciiTheme="minorHAnsi" w:eastAsia="Times New Roman" w:hAnsiTheme="minorHAnsi" w:cstheme="minorHAnsi"/>
           <w:color w:val="auto"/>
+          <w:sz w:val="24"/>
+          <w:szCs w:val="24"/>
         </w:rPr>
         <w:t>/{id}</w:t>
       </w:r>
@@ -2019,50 +2188,64 @@
           <w:sz w:val="24"/>
           <w:szCs w:val="24"/>
         </w:rPr>
-        <w:t xml:space="preserve">: </w:t>
+        <w:t>: DELETE</w:t>
       </w:r>
       <w:r>
         <w:rPr>
           <w:rFonts w:asciiTheme="minorHAnsi" w:eastAsia="Times New Roman" w:hAnsiTheme="minorHAnsi" w:cstheme="minorHAnsi"/>
           <w:color w:val="auto"/>
-        </w:rPr>
-        <w:t>DELETE /</w:t>
+          <w:sz w:val="24"/>
+          <w:szCs w:val="24"/>
+        </w:rPr>
+        <w:t>:</w:t>
+      </w:r>
+      <w:r>
+        <w:rPr>
+          <w:sz w:val="24"/>
+          <w:szCs w:val="24"/>
+        </w:rPr>
+        <w:t xml:space="preserve"> </w:t>
       </w:r>
       <w:r>
         <w:rPr>
           <w:rFonts w:asciiTheme="minorHAnsi" w:eastAsia="Times New Roman" w:hAnsiTheme="minorHAnsi" w:cstheme="minorHAnsi"/>
           <w:color w:val="auto"/>
-        </w:rPr>
-        <w:t xml:space="preserve"> </w:t>
+          <w:sz w:val="24"/>
+          <w:szCs w:val="24"/>
+        </w:rPr>
+        <w:t>:http: //beithHashem.co.il /</w:t>
       </w:r>
       <w:r>
         <w:rPr>
           <w:rFonts w:asciiTheme="minorHAnsi" w:eastAsia="Times New Roman" w:hAnsiTheme="minorHAnsi" w:cstheme="minorHAnsi"/>
           <w:color w:val="auto"/>
+          <w:sz w:val="24"/>
+          <w:szCs w:val="24"/>
         </w:rPr>
         <w:t>member_</w:t>
       </w:r>
       <w:r>
+        <w:rPr>
+          <w:sz w:val="24"/>
+          <w:szCs w:val="24"/>
+        </w:rPr>
         <w:t xml:space="preserve"> </w:t>
       </w:r>
       <w:r>
         <w:rPr>
           <w:rFonts w:asciiTheme="minorHAnsi" w:eastAsia="Times New Roman" w:hAnsiTheme="minorHAnsi" w:cstheme="minorHAnsi"/>
           <w:color w:val="auto"/>
-        </w:rPr>
-        <w:t>community</w:t>
+          <w:sz w:val="24"/>
+          <w:szCs w:val="24"/>
+        </w:rPr>
+        <w:t xml:space="preserve">community </w:t>
       </w:r>
       <w:r>
         <w:rPr>
           <w:rFonts w:asciiTheme="minorHAnsi" w:eastAsia="Times New Roman" w:hAnsiTheme="minorHAnsi" w:cstheme="minorHAnsi"/>
           <w:color w:val="auto"/>
-        </w:rPr>
-        <w:t xml:space="preserve"> </w:t>
-      </w:r>
-      <w:r>
-        <w:rPr>
-          <w:rFonts w:asciiTheme="minorHAnsi" w:eastAsia="Times New Roman" w:hAnsiTheme="minorHAnsi" w:cstheme="minorHAnsi"/>
-          <w:color w:val="auto"/>
+          <w:sz w:val="24"/>
+          <w:szCs w:val="24"/>
         </w:rPr>
         <w:t>/{id}</w:t>
       </w:r>
@@ -2078,8 +2261,8 @@
         <w:rPr>
           <w:rFonts w:asciiTheme="minorHAnsi" w:hAnsiTheme="minorHAnsi" w:cstheme="minorHAnsi"/>
           <w:color w:val="auto"/>
-          <w:sz w:val="28"/>
-          <w:szCs w:val="28"/>
+          <w:sz w:val="24"/>
+          <w:szCs w:val="24"/>
         </w:rPr>
       </w:pPr>
       <w:r>
@@ -2125,87 +2308,92 @@
           <w:sz w:val="24"/>
           <w:szCs w:val="24"/>
         </w:rPr>
-        <w:t xml:space="preserve">: </w:t>
+        <w:t>: GET /</w:t>
       </w:r>
       <w:r>
         <w:rPr>
           <w:rFonts w:asciiTheme="minorHAnsi" w:eastAsia="Times New Roman" w:hAnsiTheme="minorHAnsi" w:cstheme="minorHAnsi"/>
           <w:color w:val="auto"/>
-        </w:rPr>
-        <w:t>GET /</w:t>
+          <w:sz w:val="24"/>
+          <w:szCs w:val="24"/>
+        </w:rPr>
+        <w:t xml:space="preserve"> member_</w:t>
+      </w:r>
+      <w:r>
+        <w:rPr>
+          <w:sz w:val="24"/>
+          <w:szCs w:val="24"/>
+        </w:rPr>
+        <w:t xml:space="preserve"> </w:t>
       </w:r>
       <w:r>
         <w:rPr>
           <w:rFonts w:asciiTheme="minorHAnsi" w:eastAsia="Times New Roman" w:hAnsiTheme="minorHAnsi" w:cstheme="minorHAnsi"/>
           <w:color w:val="auto"/>
-        </w:rPr>
-        <w:t xml:space="preserve"> </w:t>
+          <w:sz w:val="24"/>
+          <w:szCs w:val="24"/>
+        </w:rPr>
+        <w:t xml:space="preserve">community </w:t>
       </w:r>
       <w:r>
         <w:rPr>
           <w:rFonts w:asciiTheme="minorHAnsi" w:eastAsia="Times New Roman" w:hAnsiTheme="minorHAnsi" w:cstheme="minorHAnsi"/>
           <w:color w:val="auto"/>
-        </w:rPr>
-        <w:t>member_</w:t>
-      </w:r>
-      <w:r>
-        <w:t xml:space="preserve"> </w:t>
+          <w:sz w:val="24"/>
+          <w:szCs w:val="24"/>
+        </w:rPr>
+        <w:t>/search?</w:t>
       </w:r>
       <w:r>
         <w:rPr>
           <w:rFonts w:asciiTheme="minorHAnsi" w:eastAsia="Times New Roman" w:hAnsiTheme="minorHAnsi" w:cstheme="minorHAnsi"/>
           <w:color w:val="auto"/>
-        </w:rPr>
-        <w:t>community</w:t>
+          <w:sz w:val="24"/>
+          <w:szCs w:val="24"/>
+        </w:rPr>
+        <w:t xml:space="preserve"> </w:t>
       </w:r>
       <w:r>
         <w:rPr>
           <w:rFonts w:asciiTheme="minorHAnsi" w:eastAsia="Times New Roman" w:hAnsiTheme="minorHAnsi" w:cstheme="minorHAnsi"/>
           <w:color w:val="auto"/>
-        </w:rPr>
-        <w:t xml:space="preserve"> </w:t>
-      </w:r>
-      <w:r>
-        <w:rPr>
-          <w:rFonts w:asciiTheme="minorHAnsi" w:eastAsia="Times New Roman" w:hAnsiTheme="minorHAnsi" w:cstheme="minorHAnsi"/>
-          <w:color w:val="auto"/>
-        </w:rPr>
-        <w:t>/</w:t>
-      </w:r>
-      <w:proofErr w:type="spellStart"/>
-      <w:r>
-        <w:rPr>
-          <w:rFonts w:asciiTheme="minorHAnsi" w:eastAsia="Times New Roman" w:hAnsiTheme="minorHAnsi" w:cstheme="minorHAnsi"/>
-          <w:color w:val="auto"/>
-        </w:rPr>
-        <w:t>search?name</w:t>
-      </w:r>
-      <w:proofErr w:type="spellEnd"/>
-      <w:r>
-        <w:rPr>
-          <w:rFonts w:asciiTheme="minorHAnsi" w:eastAsia="Times New Roman" w:hAnsiTheme="minorHAnsi" w:cstheme="minorHAnsi"/>
-          <w:color w:val="auto"/>
-        </w:rPr>
-        <w:t>={name}</w:t>
-      </w:r>
-    </w:p>
-    <w:p/>
-    <w:p>
-      <w:pPr>
-        <w:rPr>
-          <w:rtl/>
-        </w:rPr>
-      </w:pPr>
-    </w:p>
-    <w:p>
-      <w:pPr>
-        <w:rPr>
-          <w:rtl/>
-        </w:rPr>
-      </w:pPr>
-      <w:r>
-        <w:rPr>
-          <w:rFonts w:hint="cs"/>
+          <w:sz w:val="24"/>
+          <w:szCs w:val="24"/>
+        </w:rPr>
+        <w:t>name={name}</w:t>
+      </w:r>
+    </w:p>
+    <w:p>
+      <w:pPr>
+        <w:rPr>
+          <w:rFonts w:hint="cs"/>
+          <w:sz w:val="24"/>
+          <w:szCs w:val="24"/>
+        </w:rPr>
+      </w:pPr>
+    </w:p>
+    <w:p>
+      <w:pPr>
+        <w:rPr>
+          <w:sz w:val="24"/>
+          <w:szCs w:val="24"/>
+          <w:rtl/>
+        </w:rPr>
+      </w:pPr>
+    </w:p>
+    <w:p>
+      <w:pPr>
+        <w:rPr>
+          <w:sz w:val="24"/>
+          <w:szCs w:val="24"/>
+          <w:rtl/>
+        </w:rPr>
+      </w:pPr>
+      <w:r>
+        <w:rPr>
+          <w:rFonts w:hint="cs"/>
+          <w:sz w:val="24"/>
+          <w:szCs w:val="24"/>
           <w:rtl/>
         </w:rPr>
         <w:t>פעילות חברתית</w:t>
@@ -2219,12 +2407,16 @@
           <w:numId w:val="6"/>
         </w:numPr>
         <w:rPr>
-          <w:rtl/>
-        </w:rPr>
-      </w:pPr>
-      <w:r>
-        <w:rPr>
-          <w:rFonts w:hint="cs"/>
+          <w:sz w:val="24"/>
+          <w:szCs w:val="24"/>
+          <w:rtl/>
+        </w:rPr>
+      </w:pPr>
+      <w:r>
+        <w:rPr>
+          <w:rFonts w:hint="cs"/>
+          <w:sz w:val="24"/>
+          <w:szCs w:val="24"/>
           <w:rtl/>
         </w:rPr>
         <w:t>מזהה להפקה</w:t>
@@ -2237,10 +2429,16 @@
           <w:ilvl w:val="0"/>
           <w:numId w:val="6"/>
         </w:numPr>
-      </w:pPr>
-      <w:r>
-        <w:rPr>
-          <w:rFonts w:hint="cs"/>
+        <w:rPr>
+          <w:sz w:val="24"/>
+          <w:szCs w:val="24"/>
+        </w:rPr>
+      </w:pPr>
+      <w:r>
+        <w:rPr>
+          <w:rFonts w:hint="cs"/>
+          <w:sz w:val="24"/>
+          <w:szCs w:val="24"/>
           <w:rtl/>
         </w:rPr>
         <w:t>שם הפקה</w:t>
@@ -2253,10 +2451,16 @@
           <w:ilvl w:val="0"/>
           <w:numId w:val="6"/>
         </w:numPr>
-      </w:pPr>
-      <w:r>
-        <w:rPr>
-          <w:rFonts w:hint="cs"/>
+        <w:rPr>
+          <w:sz w:val="24"/>
+          <w:szCs w:val="24"/>
+        </w:rPr>
+      </w:pPr>
+      <w:r>
+        <w:rPr>
+          <w:rFonts w:hint="cs"/>
+          <w:sz w:val="24"/>
+          <w:szCs w:val="24"/>
           <w:rtl/>
         </w:rPr>
         <w:t xml:space="preserve">תאריך </w:t>
@@ -2269,12 +2473,19 @@
           <w:ilvl w:val="0"/>
           <w:numId w:val="6"/>
         </w:numPr>
-      </w:pPr>
-      <w:r>
-        <w:rPr>
-          <w:rFonts w:hint="cs"/>
-          <w:rtl/>
-        </w:rPr>
+        <w:rPr>
+          <w:sz w:val="24"/>
+          <w:szCs w:val="24"/>
+        </w:rPr>
+      </w:pPr>
+      <w:r>
+        <w:rPr>
+          <w:rFonts w:hint="cs"/>
+          <w:sz w:val="24"/>
+          <w:szCs w:val="24"/>
+          <w:rtl/>
+        </w:rPr>
+        <w:lastRenderedPageBreak/>
         <w:t>זמן התחלה</w:t>
       </w:r>
     </w:p>
@@ -2285,10 +2496,16 @@
           <w:ilvl w:val="0"/>
           <w:numId w:val="6"/>
         </w:numPr>
-      </w:pPr>
-      <w:r>
-        <w:rPr>
-          <w:rFonts w:hint="cs"/>
+        <w:rPr>
+          <w:sz w:val="24"/>
+          <w:szCs w:val="24"/>
+        </w:rPr>
+      </w:pPr>
+      <w:r>
+        <w:rPr>
+          <w:rFonts w:hint="cs"/>
+          <w:sz w:val="24"/>
+          <w:szCs w:val="24"/>
           <w:rtl/>
         </w:rPr>
         <w:t>זמן סיום</w:t>
@@ -2301,10 +2518,16 @@
           <w:ilvl w:val="0"/>
           <w:numId w:val="6"/>
         </w:numPr>
-      </w:pPr>
-      <w:r>
-        <w:rPr>
-          <w:rFonts w:hint="cs"/>
+        <w:rPr>
+          <w:sz w:val="24"/>
+          <w:szCs w:val="24"/>
+        </w:rPr>
+      </w:pPr>
+      <w:r>
+        <w:rPr>
+          <w:rFonts w:hint="cs"/>
+          <w:sz w:val="24"/>
+          <w:szCs w:val="24"/>
           <w:rtl/>
         </w:rPr>
         <w:t>מקום הפעילות</w:t>
@@ -2317,10 +2540,16 @@
           <w:ilvl w:val="0"/>
           <w:numId w:val="6"/>
         </w:numPr>
-      </w:pPr>
-      <w:r>
-        <w:rPr>
-          <w:rFonts w:hint="cs"/>
+        <w:rPr>
+          <w:sz w:val="24"/>
+          <w:szCs w:val="24"/>
+        </w:rPr>
+      </w:pPr>
+      <w:r>
+        <w:rPr>
+          <w:rFonts w:hint="cs"/>
+          <w:sz w:val="24"/>
+          <w:szCs w:val="24"/>
           <w:rtl/>
         </w:rPr>
         <w:t>קהל היעד</w:t>
@@ -2328,6 +2557,8 @@
       <w:r>
         <w:rPr>
           <w:rFonts w:hint="cs"/>
+          <w:sz w:val="24"/>
+          <w:szCs w:val="24"/>
           <w:rtl/>
         </w:rPr>
         <w:t xml:space="preserve"> נשים /בחורי ישיבה/ילדות וכו'</w:t>
@@ -2340,10 +2571,16 @@
           <w:ilvl w:val="0"/>
           <w:numId w:val="6"/>
         </w:numPr>
-      </w:pPr>
-      <w:r>
-        <w:rPr>
-          <w:rFonts w:hint="cs"/>
+        <w:rPr>
+          <w:sz w:val="24"/>
+          <w:szCs w:val="24"/>
+        </w:rPr>
+      </w:pPr>
+      <w:r>
+        <w:rPr>
+          <w:rFonts w:hint="cs"/>
+          <w:sz w:val="24"/>
+          <w:szCs w:val="24"/>
           <w:rtl/>
         </w:rPr>
         <w:t>מספר</w:t>
@@ -2351,6 +2588,8 @@
       <w:r>
         <w:rPr>
           <w:rFonts w:hint="cs"/>
+          <w:sz w:val="24"/>
+          <w:szCs w:val="24"/>
           <w:rtl/>
         </w:rPr>
         <w:t xml:space="preserve"> כרטיסים</w:t>
@@ -2358,6 +2597,8 @@
       <w:r>
         <w:rPr>
           <w:rFonts w:hint="cs"/>
+          <w:sz w:val="24"/>
+          <w:szCs w:val="24"/>
           <w:rtl/>
         </w:rPr>
         <w:t xml:space="preserve"> מקסימלי של קהל</w:t>
@@ -2370,10 +2611,16 @@
           <w:ilvl w:val="0"/>
           <w:numId w:val="6"/>
         </w:numPr>
-      </w:pPr>
-      <w:r>
-        <w:rPr>
-          <w:rFonts w:hint="cs"/>
+        <w:rPr>
+          <w:sz w:val="24"/>
+          <w:szCs w:val="24"/>
+        </w:rPr>
+      </w:pPr>
+      <w:r>
+        <w:rPr>
+          <w:rFonts w:hint="cs"/>
+          <w:sz w:val="24"/>
+          <w:szCs w:val="24"/>
           <w:rtl/>
         </w:rPr>
         <w:t>עלות כניסה</w:t>
@@ -2382,20 +2629,26 @@
     <w:p>
       <w:pPr>
         <w:rPr>
-          <w:rtl/>
-        </w:rPr>
-      </w:pPr>
-    </w:p>
-    <w:p>
-      <w:pPr>
-        <w:rPr>
-          <w:rtl/>
-        </w:rPr>
-      </w:pPr>
-    </w:p>
-    <w:p>
-      <w:pPr>
-        <w:rPr>
+          <w:sz w:val="24"/>
+          <w:szCs w:val="24"/>
+          <w:rtl/>
+        </w:rPr>
+      </w:pPr>
+    </w:p>
+    <w:p>
+      <w:pPr>
+        <w:rPr>
+          <w:sz w:val="24"/>
+          <w:szCs w:val="24"/>
+          <w:rtl/>
+        </w:rPr>
+      </w:pPr>
+    </w:p>
+    <w:p>
+      <w:pPr>
+        <w:rPr>
+          <w:sz w:val="24"/>
+          <w:szCs w:val="24"/>
           <w:rtl/>
         </w:rPr>
       </w:pPr>
@@ -2407,8 +2660,8 @@
           <w:rFonts w:cstheme="minorHAnsi"/>
           <w:b/>
           <w:bCs/>
-          <w:sz w:val="28"/>
-          <w:szCs w:val="28"/>
+          <w:sz w:val="24"/>
+          <w:szCs w:val="24"/>
         </w:rPr>
       </w:pPr>
     </w:p>
@@ -2445,15 +2698,42 @@
           <w:sz w:val="24"/>
           <w:szCs w:val="24"/>
         </w:rPr>
-        <w:t xml:space="preserve">: </w:t>
-      </w:r>
-      <w:r>
-        <w:rPr>
-          <w:rFonts w:eastAsia="Times New Roman" w:cstheme="minorHAnsi"/>
-          <w:sz w:val="20"/>
-          <w:szCs w:val="20"/>
-        </w:rPr>
-        <w:t>GET /activities</w:t>
+        <w:t xml:space="preserve">: GET </w:t>
+      </w:r>
+      <w:r>
+        <w:rPr>
+          <w:rFonts w:eastAsia="Times New Roman" w:cstheme="minorHAnsi"/>
+          <w:sz w:val="24"/>
+          <w:szCs w:val="24"/>
+        </w:rPr>
+        <w:t>:</w:t>
+      </w:r>
+      <w:r>
+        <w:t xml:space="preserve"> </w:t>
+      </w:r>
+      <w:r>
+        <w:rPr>
+          <w:rFonts w:eastAsia="Times New Roman" w:cstheme="minorHAnsi"/>
+          <w:sz w:val="24"/>
+          <w:szCs w:val="24"/>
+        </w:rPr>
+        <w:t>h</w:t>
+      </w:r>
+      <w:r>
+        <w:rPr>
+          <w:rFonts w:eastAsia="Times New Roman" w:cstheme="minorHAnsi"/>
+          <w:sz w:val="24"/>
+          <w:szCs w:val="24"/>
+        </w:rPr>
+        <w:t>ttp: //beithHashem.co.il /</w:t>
+      </w:r>
+      <w:r>
+        <w:rPr>
+          <w:rFonts w:eastAsia="Times New Roman" w:cstheme="minorHAnsi"/>
+          <w:sz w:val="24"/>
+          <w:szCs w:val="24"/>
+        </w:rPr>
+        <w:t>activities</w:t>
       </w:r>
     </w:p>
     <w:p>
@@ -2493,26 +2773,42 @@
       <w:r>
         <w:rPr>
           <w:rFonts w:eastAsia="Times New Roman" w:cstheme="minorHAnsi"/>
-          <w:sz w:val="20"/>
-          <w:szCs w:val="20"/>
-        </w:rPr>
-        <w:t>GET /</w:t>
-      </w:r>
-      <w:r>
-        <w:rPr>
-          <w:rFonts w:eastAsia="Times New Roman" w:cstheme="minorHAnsi"/>
-          <w:sz w:val="20"/>
-          <w:szCs w:val="20"/>
+          <w:sz w:val="24"/>
+          <w:szCs w:val="24"/>
+        </w:rPr>
+        <w:t>GET:</w:t>
+      </w:r>
+      <w:r>
+        <w:rPr>
+          <w:rFonts w:eastAsia="Times New Roman" w:cstheme="minorHAnsi"/>
+          <w:sz w:val="24"/>
+          <w:szCs w:val="24"/>
         </w:rPr>
         <w:t xml:space="preserve"> </w:t>
       </w:r>
       <w:r>
         <w:rPr>
           <w:rFonts w:eastAsia="Times New Roman" w:cstheme="minorHAnsi"/>
-          <w:sz w:val="20"/>
-          <w:szCs w:val="20"/>
-        </w:rPr>
-        <w:t>activities /{id}</w:t>
+          <w:sz w:val="24"/>
+          <w:szCs w:val="24"/>
+        </w:rPr>
+        <w:t>h</w:t>
+      </w:r>
+      <w:r>
+        <w:rPr>
+          <w:rFonts w:eastAsia="Times New Roman" w:cstheme="minorHAnsi"/>
+          <w:sz w:val="24"/>
+          <w:szCs w:val="24"/>
+        </w:rPr>
+        <w:t>ttp: //beithHashem.co.il /</w:t>
+      </w:r>
+      <w:r>
+        <w:rPr>
+          <w:rFonts w:eastAsia="Times New Roman" w:cstheme="minorHAnsi"/>
+          <w:sz w:val="24"/>
+          <w:szCs w:val="24"/>
+        </w:rPr>
+        <w:t xml:space="preserve"> activities /{id}</w:t>
       </w:r>
     </w:p>
     <w:p>
@@ -2561,26 +2857,42 @@
       <w:r>
         <w:rPr>
           <w:rFonts w:eastAsia="Times New Roman" w:cstheme="minorHAnsi"/>
-          <w:sz w:val="20"/>
-          <w:szCs w:val="20"/>
-        </w:rPr>
-        <w:t>GET /</w:t>
-      </w:r>
-      <w:r>
-        <w:rPr>
-          <w:rFonts w:eastAsia="Times New Roman" w:cstheme="minorHAnsi"/>
-          <w:sz w:val="20"/>
-          <w:szCs w:val="20"/>
+          <w:sz w:val="24"/>
+          <w:szCs w:val="24"/>
+        </w:rPr>
+        <w:t>GET :</w:t>
+      </w:r>
+      <w:r>
+        <w:rPr>
+          <w:rFonts w:eastAsia="Times New Roman" w:cstheme="minorHAnsi"/>
+          <w:sz w:val="24"/>
+          <w:szCs w:val="24"/>
         </w:rPr>
         <w:t xml:space="preserve"> </w:t>
       </w:r>
       <w:r>
         <w:rPr>
           <w:rFonts w:eastAsia="Times New Roman" w:cstheme="minorHAnsi"/>
-          <w:sz w:val="20"/>
-          <w:szCs w:val="20"/>
-        </w:rPr>
-        <w:t>activities /{date}</w:t>
+          <w:sz w:val="24"/>
+          <w:szCs w:val="24"/>
+        </w:rPr>
+        <w:t>h</w:t>
+      </w:r>
+      <w:r>
+        <w:rPr>
+          <w:rFonts w:eastAsia="Times New Roman" w:cstheme="minorHAnsi"/>
+          <w:sz w:val="24"/>
+          <w:szCs w:val="24"/>
+        </w:rPr>
+        <w:t>ttp: //beithHashem.co.il /</w:t>
+      </w:r>
+      <w:r>
+        <w:rPr>
+          <w:rFonts w:eastAsia="Times New Roman" w:cstheme="minorHAnsi"/>
+          <w:sz w:val="24"/>
+          <w:szCs w:val="24"/>
+        </w:rPr>
+        <w:t xml:space="preserve"> activities /{date}</w:t>
       </w:r>
     </w:p>
     <w:p>
@@ -2620,26 +2932,42 @@
       <w:r>
         <w:rPr>
           <w:rFonts w:eastAsia="Times New Roman" w:cstheme="minorHAnsi"/>
-          <w:sz w:val="20"/>
-          <w:szCs w:val="20"/>
-        </w:rPr>
-        <w:t>POST /</w:t>
-      </w:r>
-      <w:r>
-        <w:rPr>
-          <w:rFonts w:eastAsia="Times New Roman" w:cstheme="minorHAnsi"/>
-          <w:sz w:val="20"/>
-          <w:szCs w:val="20"/>
+          <w:sz w:val="24"/>
+          <w:szCs w:val="24"/>
+        </w:rPr>
+        <w:t>POST:</w:t>
+      </w:r>
+      <w:r>
+        <w:rPr>
+          <w:rFonts w:eastAsia="Times New Roman" w:cstheme="minorHAnsi"/>
+          <w:sz w:val="24"/>
+          <w:szCs w:val="24"/>
         </w:rPr>
         <w:t xml:space="preserve"> </w:t>
       </w:r>
       <w:r>
         <w:rPr>
           <w:rFonts w:eastAsia="Times New Roman" w:cstheme="minorHAnsi"/>
-          <w:sz w:val="20"/>
-          <w:szCs w:val="20"/>
-        </w:rPr>
-        <w:t>activities</w:t>
+          <w:sz w:val="24"/>
+          <w:szCs w:val="24"/>
+        </w:rPr>
+        <w:t>h</w:t>
+      </w:r>
+      <w:r>
+        <w:rPr>
+          <w:rFonts w:eastAsia="Times New Roman" w:cstheme="minorHAnsi"/>
+          <w:sz w:val="24"/>
+          <w:szCs w:val="24"/>
+        </w:rPr>
+        <w:t>ttp: //beithHashem.co.il /</w:t>
+      </w:r>
+      <w:r>
+        <w:rPr>
+          <w:rFonts w:eastAsia="Times New Roman" w:cstheme="minorHAnsi"/>
+          <w:sz w:val="24"/>
+          <w:szCs w:val="24"/>
+        </w:rPr>
+        <w:t xml:space="preserve"> activities</w:t>
       </w:r>
     </w:p>
     <w:p>
@@ -2674,29 +3002,45 @@
           <w:sz w:val="24"/>
           <w:szCs w:val="24"/>
         </w:rPr>
-        <w:t xml:space="preserve">: </w:t>
-      </w:r>
-      <w:r>
-        <w:rPr>
-          <w:rFonts w:eastAsia="Times New Roman" w:cstheme="minorHAnsi"/>
-          <w:sz w:val="20"/>
-          <w:szCs w:val="20"/>
-        </w:rPr>
-        <w:t>PUT /</w:t>
-      </w:r>
-      <w:r>
-        <w:rPr>
-          <w:rFonts w:eastAsia="Times New Roman" w:cstheme="minorHAnsi"/>
-          <w:sz w:val="20"/>
-          <w:szCs w:val="20"/>
+        <w:t xml:space="preserve">: PUT </w:t>
+      </w:r>
+      <w:r>
+        <w:rPr>
+          <w:rFonts w:eastAsia="Times New Roman" w:cstheme="minorHAnsi"/>
+          <w:sz w:val="24"/>
+          <w:szCs w:val="24"/>
+        </w:rPr>
+        <w:t>:</w:t>
+      </w:r>
+      <w:r>
+        <w:rPr>
+          <w:rFonts w:eastAsia="Times New Roman" w:cstheme="minorHAnsi"/>
+          <w:sz w:val="24"/>
+          <w:szCs w:val="24"/>
         </w:rPr>
         <w:t xml:space="preserve"> </w:t>
       </w:r>
       <w:r>
         <w:rPr>
           <w:rFonts w:eastAsia="Times New Roman" w:cstheme="minorHAnsi"/>
-          <w:sz w:val="20"/>
-          <w:szCs w:val="20"/>
+          <w:sz w:val="24"/>
+          <w:szCs w:val="24"/>
+        </w:rPr>
+        <w:t>h</w:t>
+      </w:r>
+      <w:r>
+        <w:rPr>
+          <w:rFonts w:eastAsia="Times New Roman" w:cstheme="minorHAnsi"/>
+          <w:sz w:val="24"/>
+          <w:szCs w:val="24"/>
+        </w:rPr>
+        <w:t>ttp: //beithHashem.co.il /</w:t>
+      </w:r>
+      <w:r>
+        <w:rPr>
+          <w:rFonts w:eastAsia="Times New Roman" w:cstheme="minorHAnsi"/>
+          <w:sz w:val="24"/>
+          <w:szCs w:val="24"/>
         </w:rPr>
         <w:t>activities /{id}</w:t>
       </w:r>
@@ -2738,26 +3082,42 @@
       <w:r>
         <w:rPr>
           <w:rFonts w:eastAsia="Times New Roman" w:cstheme="minorHAnsi"/>
-          <w:sz w:val="20"/>
-          <w:szCs w:val="20"/>
-        </w:rPr>
-        <w:t>DELETE /</w:t>
-      </w:r>
-      <w:r>
-        <w:rPr>
-          <w:rFonts w:eastAsia="Times New Roman" w:cstheme="minorHAnsi"/>
-          <w:sz w:val="20"/>
-          <w:szCs w:val="20"/>
+          <w:sz w:val="24"/>
+          <w:szCs w:val="24"/>
+        </w:rPr>
+        <w:t>DELETE :</w:t>
+      </w:r>
+      <w:r>
+        <w:rPr>
+          <w:rFonts w:eastAsia="Times New Roman" w:cstheme="minorHAnsi"/>
+          <w:sz w:val="24"/>
+          <w:szCs w:val="24"/>
         </w:rPr>
         <w:t xml:space="preserve"> </w:t>
       </w:r>
       <w:r>
         <w:rPr>
           <w:rFonts w:eastAsia="Times New Roman" w:cstheme="minorHAnsi"/>
-          <w:sz w:val="20"/>
-          <w:szCs w:val="20"/>
-        </w:rPr>
-        <w:t>activities /{id}</w:t>
+          <w:sz w:val="24"/>
+          <w:szCs w:val="24"/>
+        </w:rPr>
+        <w:t>h</w:t>
+      </w:r>
+      <w:r>
+        <w:rPr>
+          <w:rFonts w:eastAsia="Times New Roman" w:cstheme="minorHAnsi"/>
+          <w:sz w:val="24"/>
+          <w:szCs w:val="24"/>
+        </w:rPr>
+        <w:t>ttp: //beithHashem.co.il /</w:t>
+      </w:r>
+      <w:r>
+        <w:rPr>
+          <w:rFonts w:eastAsia="Times New Roman" w:cstheme="minorHAnsi"/>
+          <w:sz w:val="24"/>
+          <w:szCs w:val="24"/>
+        </w:rPr>
+        <w:t xml:space="preserve"> activities /{id}</w:t>
       </w:r>
     </w:p>
     <w:p>
@@ -2773,8 +3133,8 @@
           <w:rFonts w:cstheme="minorHAnsi"/>
           <w:b/>
           <w:bCs/>
-          <w:sz w:val="28"/>
-          <w:szCs w:val="28"/>
+          <w:sz w:val="24"/>
+          <w:szCs w:val="24"/>
         </w:rPr>
       </w:pPr>
       <w:r>
@@ -2821,44 +3181,114 @@
       <w:r>
         <w:rPr>
           <w:rFonts w:eastAsia="Times New Roman" w:cstheme="minorHAnsi"/>
-          <w:sz w:val="20"/>
-          <w:szCs w:val="20"/>
-        </w:rPr>
-        <w:t>GET /</w:t>
-      </w:r>
-      <w:r>
-        <w:rPr>
-          <w:rFonts w:eastAsia="Times New Roman" w:cstheme="minorHAnsi"/>
-          <w:sz w:val="20"/>
-          <w:szCs w:val="20"/>
+          <w:sz w:val="24"/>
+          <w:szCs w:val="24"/>
+        </w:rPr>
+        <w:t>GET :</w:t>
+      </w:r>
+      <w:r>
+        <w:rPr>
+          <w:rFonts w:eastAsia="Times New Roman" w:cstheme="minorHAnsi"/>
+          <w:sz w:val="24"/>
+          <w:szCs w:val="24"/>
         </w:rPr>
         <w:t xml:space="preserve"> </w:t>
       </w:r>
       <w:r>
         <w:rPr>
           <w:rFonts w:eastAsia="Times New Roman" w:cstheme="minorHAnsi"/>
-          <w:sz w:val="20"/>
-          <w:szCs w:val="20"/>
-        </w:rPr>
-        <w:t>activities /age/{age}</w:t>
-      </w:r>
-    </w:p>
-    <w:p>
-      <w:pPr>
-        <w:rPr>
-          <w:rtl/>
-        </w:rPr>
-      </w:pPr>
-    </w:p>
-    <w:p>
-      <w:pPr>
-        <w:rPr>
-          <w:rtl/>
-        </w:rPr>
-      </w:pPr>
-      <w:r>
-        <w:rPr>
-          <w:rFonts w:hint="cs"/>
+          <w:sz w:val="24"/>
+          <w:szCs w:val="24"/>
+        </w:rPr>
+        <w:t>h</w:t>
+      </w:r>
+      <w:r>
+        <w:rPr>
+          <w:rFonts w:eastAsia="Times New Roman" w:cstheme="minorHAnsi"/>
+          <w:sz w:val="24"/>
+          <w:szCs w:val="24"/>
+        </w:rPr>
+        <w:t>ttp: //beithHashem.co.il /</w:t>
+      </w:r>
+      <w:r>
+        <w:rPr>
+          <w:rFonts w:eastAsia="Times New Roman" w:cstheme="minorHAnsi"/>
+          <w:sz w:val="24"/>
+          <w:szCs w:val="24"/>
+        </w:rPr>
+        <w:t>activities /</w:t>
+      </w:r>
+      <w:r>
+        <w:rPr>
+          <w:rFonts w:eastAsia="Times New Roman" w:cstheme="minorHAnsi"/>
+          <w:sz w:val="24"/>
+          <w:szCs w:val="24"/>
+        </w:rPr>
+        <w:t xml:space="preserve"> </w:t>
+      </w:r>
+      <w:r>
+        <w:rPr>
+          <w:rFonts w:eastAsia="Times New Roman" w:cstheme="minorHAnsi"/>
+          <w:sz w:val="24"/>
+          <w:szCs w:val="24"/>
+        </w:rPr>
+        <w:t>search?</w:t>
+      </w:r>
+      <w:r>
+        <w:rPr>
+          <w:rFonts w:eastAsia="Times New Roman" w:cstheme="minorHAnsi"/>
+          <w:sz w:val="24"/>
+          <w:szCs w:val="24"/>
+        </w:rPr>
+        <w:t xml:space="preserve"> age</w:t>
+      </w:r>
+      <w:r>
+        <w:rPr>
+          <w:rFonts w:eastAsia="Times New Roman" w:cstheme="minorHAnsi"/>
+          <w:sz w:val="24"/>
+          <w:szCs w:val="24"/>
+        </w:rPr>
+        <w:t>={</w:t>
+      </w:r>
+      <w:r>
+        <w:rPr>
+          <w:rFonts w:eastAsia="Times New Roman" w:cstheme="minorHAnsi"/>
+          <w:sz w:val="24"/>
+          <w:szCs w:val="24"/>
+        </w:rPr>
+        <w:t>age</w:t>
+      </w:r>
+      <w:r>
+        <w:rPr>
+          <w:rFonts w:eastAsia="Times New Roman" w:cstheme="minorHAnsi"/>
+          <w:sz w:val="24"/>
+          <w:szCs w:val="24"/>
+        </w:rPr>
+        <w:t>}</w:t>
+      </w:r>
+    </w:p>
+    <w:p>
+      <w:pPr>
+        <w:rPr>
+          <w:sz w:val="24"/>
+          <w:szCs w:val="24"/>
+          <w:rtl/>
+        </w:rPr>
+      </w:pPr>
+    </w:p>
+    <w:p>
+      <w:pPr>
+        <w:rPr>
+          <w:sz w:val="24"/>
+          <w:szCs w:val="24"/>
+          <w:rtl/>
+        </w:rPr>
+      </w:pPr>
+      <w:r>
+        <w:rPr>
+          <w:rFonts w:hint="cs"/>
+          <w:sz w:val="24"/>
+          <w:szCs w:val="24"/>
           <w:rtl/>
         </w:rPr>
         <w:t>העיתון השבועי</w:t>
@@ -2871,10 +3301,16 @@
           <w:ilvl w:val="0"/>
           <w:numId w:val="4"/>
         </w:numPr>
-      </w:pPr>
-      <w:r>
-        <w:rPr>
-          <w:rFonts w:hint="cs"/>
+        <w:rPr>
+          <w:sz w:val="24"/>
+          <w:szCs w:val="24"/>
+        </w:rPr>
+      </w:pPr>
+      <w:r>
+        <w:rPr>
+          <w:rFonts w:hint="cs"/>
+          <w:sz w:val="24"/>
+          <w:szCs w:val="24"/>
           <w:rtl/>
         </w:rPr>
         <w:t>כתובת דוא"ל מערכת</w:t>
@@ -2882,6 +3318,8 @@
       <w:r>
         <w:rPr>
           <w:rFonts w:hint="cs"/>
+          <w:sz w:val="24"/>
+          <w:szCs w:val="24"/>
           <w:rtl/>
         </w:rPr>
         <w:t xml:space="preserve"> לשליחת בדיחות ורעיונות</w:t>
@@ -2894,10 +3332,16 @@
           <w:ilvl w:val="0"/>
           <w:numId w:val="4"/>
         </w:numPr>
-      </w:pPr>
-      <w:r>
-        <w:rPr>
-          <w:rFonts w:hint="cs"/>
+        <w:rPr>
+          <w:sz w:val="24"/>
+          <w:szCs w:val="24"/>
+        </w:rPr>
+      </w:pPr>
+      <w:r>
+        <w:rPr>
+          <w:rFonts w:hint="cs"/>
+          <w:sz w:val="24"/>
+          <w:szCs w:val="24"/>
           <w:rtl/>
         </w:rPr>
         <w:t xml:space="preserve">מס' </w:t>
@@ -2906,6 +3350,8 @@
       <w:r>
         <w:rPr>
           <w:rFonts w:hint="cs"/>
+          <w:sz w:val="24"/>
+          <w:szCs w:val="24"/>
           <w:rtl/>
         </w:rPr>
         <w:t>גליון</w:t>
@@ -2914,6 +3360,8 @@
       <w:r>
         <w:rPr>
           <w:rFonts w:hint="cs"/>
+          <w:sz w:val="24"/>
+          <w:szCs w:val="24"/>
           <w:rtl/>
         </w:rPr>
         <w:t xml:space="preserve"> - מזהה</w:t>
@@ -2926,10 +3374,16 @@
           <w:ilvl w:val="0"/>
           <w:numId w:val="4"/>
         </w:numPr>
-      </w:pPr>
-      <w:r>
-        <w:rPr>
-          <w:rFonts w:hint="cs"/>
+        <w:rPr>
+          <w:sz w:val="24"/>
+          <w:szCs w:val="24"/>
+        </w:rPr>
+      </w:pPr>
+      <w:r>
+        <w:rPr>
+          <w:rFonts w:hint="cs"/>
+          <w:sz w:val="24"/>
+          <w:szCs w:val="24"/>
           <w:rtl/>
         </w:rPr>
         <w:t>מקומות הפצה</w:t>
@@ -2942,10 +3396,16 @@
           <w:ilvl w:val="0"/>
           <w:numId w:val="4"/>
         </w:numPr>
-      </w:pPr>
-      <w:r>
-        <w:rPr>
-          <w:rFonts w:hint="cs"/>
+        <w:rPr>
+          <w:sz w:val="24"/>
+          <w:szCs w:val="24"/>
+        </w:rPr>
+      </w:pPr>
+      <w:r>
+        <w:rPr>
+          <w:rFonts w:hint="cs"/>
+          <w:sz w:val="24"/>
+          <w:szCs w:val="24"/>
           <w:rtl/>
         </w:rPr>
         <w:t>שעת סגירת הגליון</w:t>
@@ -2958,10 +3418,16 @@
           <w:ilvl w:val="0"/>
           <w:numId w:val="4"/>
         </w:numPr>
-      </w:pPr>
-      <w:r>
-        <w:rPr>
-          <w:rFonts w:hint="cs"/>
+        <w:rPr>
+          <w:sz w:val="24"/>
+          <w:szCs w:val="24"/>
+        </w:rPr>
+      </w:pPr>
+      <w:r>
+        <w:rPr>
+          <w:rFonts w:hint="cs"/>
+          <w:sz w:val="24"/>
+          <w:szCs w:val="24"/>
           <w:rtl/>
         </w:rPr>
         <w:t>סוג נייר</w:t>
@@ -2974,6 +3440,10 @@
           <w:ilvl w:val="0"/>
           <w:numId w:val="4"/>
         </w:numPr>
+        <w:rPr>
+          <w:sz w:val="24"/>
+          <w:szCs w:val="24"/>
+        </w:rPr>
       </w:pPr>
     </w:p>
     <w:sectPr>
@@ -5381,7 +5851,7 @@
 </file>
 
 <file path=customXml/itemProps1.xml><?xml version="1.0" encoding="utf-8"?>
-<ds:datastoreItem xmlns:ds="http://schemas.openxmlformats.org/officeDocument/2006/customXml" ds:itemID="{A2A4BA75-BF73-45EC-8C93-F3ABA1B96BB9}">
+<ds:datastoreItem xmlns:ds="http://schemas.openxmlformats.org/officeDocument/2006/customXml" ds:itemID="{20028F92-481B-4E1D-9739-F8AA116F22F0}">
   <ds:schemaRefs>
     <ds:schemaRef ds:uri="http://schemas.openxmlformats.org/officeDocument/2006/bibliography"/>
   </ds:schemaRefs>

</xml_diff>